<commit_message>
fixed typos in project plan raw text
</commit_message>
<xml_diff>
--- a/ProjectPlan/misc/project_plan_raw_text.docx
+++ b/ProjectPlan/misc/project_plan_raw_text.docx
@@ -5,9 +5,8 @@
     <w:p>
       <w:pPr>
         <w:pStyle w:val="NormalWeb"/>
-        <w:jc w:val="both"/>
-        <w:rPr>
-          <w:rFonts w:ascii="LMRoman12" w:hAnsi="LMRoman12"/>
+        <w:rPr>
+          <w:rFonts w:ascii="Arial" w:hAnsi="Arial" w:cs="Arial"/>
           <w:b/>
           <w:bCs/>
           <w:sz w:val="28"/>
@@ -16,33 +15,46 @@
       </w:pPr>
       <w:r>
         <w:rPr>
-          <w:rFonts w:ascii="LMRoman12" w:hAnsi="LMRoman12"/>
+          <w:rFonts w:ascii="Arial" w:hAnsi="Arial" w:cs="Arial"/>
           <w:b/>
           <w:bCs/>
           <w:sz w:val="34"/>
           <w:szCs w:val="34"/>
         </w:rPr>
-        <w:t>1 Introduction</w:t>
-      </w:r>
-      <w:r>
-        <w:rPr>
-          <w:rFonts w:ascii="LMRoman12" w:hAnsi="LMRoman12"/>
+        <w:t>1</w:t>
+      </w:r>
+      <w:r>
+        <w:rPr>
+          <w:rFonts w:ascii="Arial" w:hAnsi="Arial" w:cs="Arial"/>
           <w:b/>
           <w:bCs/>
           <w:sz w:val="34"/>
           <w:szCs w:val="34"/>
         </w:rPr>
-        <w:br/>
-      </w:r>
-    </w:p>
-    <w:p>
-      <w:pPr>
-        <w:pStyle w:val="NormalWeb"/>
-        <w:jc w:val="both"/>
-      </w:pPr>
-      <w:r>
-        <w:rPr>
-          <w:rFonts w:ascii="LMRoman12" w:hAnsi="LMRoman12"/>
+        <w:t xml:space="preserve"> </w:t>
+      </w:r>
+      <w:r>
+        <w:rPr>
+          <w:rFonts w:ascii="Arial" w:hAnsi="Arial" w:cs="Arial"/>
+          <w:b/>
+          <w:bCs/>
+          <w:sz w:val="34"/>
+          <w:szCs w:val="34"/>
+        </w:rPr>
+        <w:t>Introduction</w:t>
+      </w:r>
+    </w:p>
+    <w:p>
+      <w:pPr>
+        <w:pStyle w:val="NormalWeb"/>
+        <w:jc w:val="both"/>
+        <w:rPr>
+          <w:rFonts w:ascii="Arial" w:hAnsi="Arial" w:cs="Arial"/>
+        </w:rPr>
+      </w:pPr>
+      <w:r>
+        <w:rPr>
+          <w:rFonts w:ascii="Arial" w:hAnsi="Arial" w:cs="Arial"/>
           <w:b/>
           <w:bCs/>
           <w:sz w:val="28"/>
@@ -55,87 +67,79 @@
       <w:pPr>
         <w:pStyle w:val="NormalWeb"/>
         <w:jc w:val="both"/>
-      </w:pPr>
-      <w:r>
-        <w:rPr>
-          <w:rFonts w:ascii="LMRoman12" w:hAnsi="LMRoman12"/>
-        </w:rPr>
-        <w:t xml:space="preserve">Many natural or social phenomena such as fluid-flow or population dynamics may be formulated as a model that evolves with time. Formulating a process this way allows it to be simulated using computational techniques. Suppose </w:t>
-      </w:r>
-      <w:r>
-        <w:rPr>
-          <w:rFonts w:ascii="LMMathItalic12" w:hAnsi="LMMathItalic12"/>
-        </w:rPr>
-        <w:t xml:space="preserve">̨y </w:t>
-      </w:r>
-      <w:r>
-        <w:rPr>
-          <w:rFonts w:ascii="LMRoman12" w:hAnsi="LMRoman12"/>
-        </w:rPr>
-        <w:t xml:space="preserve">denotes the variables of interest stored in a vector, then a general forward model describing their evolution with respect to time can be written as: </w:t>
-      </w:r>
-    </w:p>
-    <w:p>
-      <w:pPr>
-        <w:pStyle w:val="NormalWeb"/>
-        <w:jc w:val="both"/>
-        <w:rPr>
-          <w:rFonts w:ascii="LMRoman12" w:hAnsi="LMRoman12"/>
-        </w:rPr>
-      </w:pPr>
-      <w:r>
-        <w:rPr>
-          <w:rFonts w:ascii="LMMathItalic12" w:hAnsi="LMMathItalic12"/>
+        <w:rPr>
+          <w:rFonts w:ascii="Arial" w:hAnsi="Arial" w:cs="Arial"/>
+        </w:rPr>
+      </w:pPr>
+      <w:r>
+        <w:rPr>
+          <w:rFonts w:ascii="Arial" w:hAnsi="Arial" w:cs="Arial"/>
+        </w:rPr>
+        <w:t xml:space="preserve">Many natural or social phenomena such as fluid-flow or population dynamics may be formulated as a model that evolves with time. Formulating a process this way allows it to be simulated using computational techniques. Suppose y denotes the variables of interest stored in a vector, then a general forward model describing their evolution with respect to time can be written as: </w:t>
+      </w:r>
+    </w:p>
+    <w:p>
+      <w:pPr>
+        <w:pStyle w:val="NormalWeb"/>
+        <w:jc w:val="center"/>
+        <w:rPr>
+          <w:rFonts w:ascii="Arial" w:hAnsi="Arial" w:cs="Arial"/>
+        </w:rPr>
+      </w:pPr>
+      <w:r>
+        <w:rPr>
+          <w:rFonts w:ascii="Arial" w:hAnsi="Arial" w:cs="Arial"/>
         </w:rPr>
         <w:t>y</w:t>
       </w:r>
       <w:r>
         <w:rPr>
-          <w:rFonts w:ascii="LMMathItalic8" w:hAnsi="LMMathItalic8"/>
+          <w:rFonts w:ascii="Arial" w:hAnsi="Arial" w:cs="Arial"/>
           <w:position w:val="-4"/>
           <w:sz w:val="16"/>
           <w:szCs w:val="16"/>
         </w:rPr>
-        <w:t>t</w:t>
-      </w:r>
-      <w:r>
-        <w:rPr>
-          <w:rFonts w:ascii="LMRoman8" w:hAnsi="LMRoman8"/>
+        <w:t xml:space="preserve">t+1 </w:t>
+      </w:r>
+      <w:r>
+        <w:rPr>
+          <w:rFonts w:ascii="Arial" w:hAnsi="Arial" w:cs="Arial"/>
+        </w:rPr>
+        <w:t>= f(t, y</w:t>
+      </w:r>
+      <w:r>
+        <w:rPr>
+          <w:rFonts w:ascii="Arial" w:hAnsi="Arial" w:cs="Arial"/>
           <w:position w:val="-4"/>
           <w:sz w:val="16"/>
           <w:szCs w:val="16"/>
         </w:rPr>
-        <w:t xml:space="preserve">+1 </w:t>
-      </w:r>
-      <w:r>
-        <w:rPr>
-          <w:rFonts w:ascii="LMRoman12" w:hAnsi="LMRoman12"/>
-        </w:rPr>
-        <w:t xml:space="preserve">= </w:t>
-      </w:r>
-      <w:proofErr w:type="gramStart"/>
-      <w:r>
-        <w:rPr>
-          <w:rFonts w:ascii="LMMathItalic12" w:hAnsi="LMMathItalic12"/>
-        </w:rPr>
-        <w:t>f</w:t>
-      </w:r>
-      <w:r>
-        <w:rPr>
-          <w:rFonts w:ascii="LMRoman12" w:hAnsi="LMRoman12"/>
-        </w:rPr>
-        <w:t>(</w:t>
-      </w:r>
-      <w:proofErr w:type="gramEnd"/>
-      <w:r>
-        <w:rPr>
-          <w:rFonts w:ascii="LMMathItalic12" w:hAnsi="LMMathItalic12"/>
-        </w:rPr>
-        <w:t>t, ̨y</w:t>
-      </w:r>
-      <w:r>
-        <w:rPr>
-          <w:rFonts w:ascii="LMMathItalic8" w:hAnsi="LMMathItalic8"/>
+        <w:t>t</w:t>
+      </w:r>
+      <w:r>
+        <w:rPr>
+          <w:rFonts w:ascii="Arial" w:hAnsi="Arial" w:cs="Arial"/>
+        </w:rPr>
+        <w:t>) (1)</w:t>
+      </w:r>
+    </w:p>
+    <w:p>
+      <w:pPr>
+        <w:pStyle w:val="NormalWeb"/>
+        <w:jc w:val="both"/>
+        <w:rPr>
+          <w:rFonts w:ascii="Arial" w:hAnsi="Arial" w:cs="Arial"/>
+        </w:rPr>
+      </w:pPr>
+      <w:r>
+        <w:rPr>
+          <w:rFonts w:ascii="Arial" w:hAnsi="Arial" w:cs="Arial"/>
+        </w:rPr>
+        <w:t xml:space="preserve"> From this we can see that in order to update the variables of interest, y</w:t>
+      </w:r>
+      <w:r>
+        <w:rPr>
+          <w:rFonts w:ascii="Arial" w:hAnsi="Arial" w:cs="Arial"/>
           <w:position w:val="-4"/>
           <w:sz w:val="16"/>
           <w:szCs w:val="16"/>
@@ -144,37 +148,13 @@
       </w:r>
       <w:r>
         <w:rPr>
-          <w:rFonts w:ascii="LMRoman12" w:hAnsi="LMRoman12"/>
-        </w:rPr>
-        <w:t>) (1)</w:t>
-      </w:r>
-    </w:p>
-    <w:p>
-      <w:pPr>
-        <w:pStyle w:val="NormalWeb"/>
-        <w:jc w:val="both"/>
-      </w:pPr>
-      <w:r>
-        <w:rPr>
-          <w:rFonts w:ascii="LMRoman12" w:hAnsi="LMRoman12"/>
-        </w:rPr>
-        <w:t xml:space="preserve"> From this we can see that in order to update the variables of interest</w:t>
-      </w:r>
-      <w:r>
-        <w:rPr>
-          <w:rFonts w:ascii="LMRoman12" w:hAnsi="LMRoman12"/>
-        </w:rPr>
-        <w:t xml:space="preserve">, </w:t>
-      </w:r>
-      <w:r>
-        <w:rPr>
-          <w:rFonts w:ascii="LMMathItalic12" w:hAnsi="LMMathItalic12"/>
-        </w:rPr>
-        <w:t>y</w:t>
-      </w:r>
-      <w:r>
-        <w:rPr>
-          <w:rFonts w:ascii="LMMathItalic8" w:hAnsi="LMMathItalic8"/>
+          <w:rFonts w:ascii="Arial" w:hAnsi="Arial" w:cs="Arial"/>
+        </w:rPr>
+        <w:t>, we must consider both time, t, and the previous state of the variables of interest, y</w:t>
+      </w:r>
+      <w:r>
+        <w:rPr>
+          <w:rFonts w:ascii="Arial" w:hAnsi="Arial" w:cs="Arial"/>
           <w:position w:val="-4"/>
           <w:sz w:val="16"/>
           <w:szCs w:val="16"/>
@@ -183,64 +163,25 @@
       </w:r>
       <w:r>
         <w:rPr>
-          <w:rFonts w:ascii="LMRoman12" w:hAnsi="LMRoman12"/>
-        </w:rPr>
-        <w:t>,</w:t>
-      </w:r>
-      <w:r>
-        <w:rPr>
-          <w:rFonts w:ascii="LMRoman12" w:hAnsi="LMRoman12"/>
-        </w:rPr>
-        <w:t xml:space="preserve"> we must consider both time, </w:t>
-      </w:r>
-      <w:r>
-        <w:rPr>
-          <w:rFonts w:ascii="LMMathItalic12" w:hAnsi="LMMathItalic12"/>
-        </w:rPr>
-        <w:t>t</w:t>
-      </w:r>
-      <w:r>
-        <w:rPr>
-          <w:rFonts w:ascii="LMRoman12" w:hAnsi="LMRoman12"/>
-        </w:rPr>
-        <w:t xml:space="preserve">, and the previous state of the variables of interest, </w:t>
-      </w:r>
-      <w:r>
-        <w:rPr>
-          <w:rFonts w:ascii="LMMathItalic12" w:hAnsi="LMMathItalic12"/>
-        </w:rPr>
-        <w:t>y</w:t>
-      </w:r>
-      <w:r>
-        <w:rPr>
-          <w:rFonts w:ascii="LMMathItalic8" w:hAnsi="LMMathItalic8"/>
+          <w:rFonts w:ascii="Arial" w:hAnsi="Arial" w:cs="Arial"/>
           <w:position w:val="-4"/>
           <w:sz w:val="16"/>
           <w:szCs w:val="16"/>
         </w:rPr>
-        <w:t>t</w:t>
-      </w:r>
-      <w:r>
-        <w:rPr>
-          <w:rFonts w:ascii="LMMathSymbols8" w:hAnsi="LMMathSymbols8"/>
+        <w:t>+</w:t>
+      </w:r>
+      <w:r>
+        <w:rPr>
+          <w:rFonts w:ascii="Arial" w:hAnsi="Arial" w:cs="Arial"/>
           <w:position w:val="-4"/>
           <w:sz w:val="16"/>
           <w:szCs w:val="16"/>
         </w:rPr>
-        <w:t>≠</w:t>
-      </w:r>
-      <w:r>
-        <w:rPr>
-          <w:rFonts w:ascii="LMRoman8" w:hAnsi="LMRoman8"/>
-          <w:position w:val="-4"/>
-          <w:sz w:val="16"/>
-          <w:szCs w:val="16"/>
-        </w:rPr>
         <w:t>1</w:t>
       </w:r>
       <w:r>
         <w:rPr>
-          <w:rFonts w:ascii="LMRoman12" w:hAnsi="LMRoman12"/>
+          <w:rFonts w:ascii="Arial" w:hAnsi="Arial" w:cs="Arial"/>
         </w:rPr>
         <w:t xml:space="preserve">. </w:t>
       </w:r>
@@ -249,146 +190,55 @@
       <w:pPr>
         <w:pStyle w:val="NormalWeb"/>
         <w:jc w:val="both"/>
-      </w:pPr>
-      <w:r>
-        <w:rPr>
-          <w:rFonts w:ascii="LMRoman12" w:hAnsi="LMRoman12"/>
+        <w:rPr>
+          <w:rFonts w:ascii="Arial" w:hAnsi="Arial" w:cs="Arial"/>
+        </w:rPr>
+      </w:pPr>
+      <w:r>
+        <w:rPr>
+          <w:rFonts w:ascii="Arial" w:hAnsi="Arial" w:cs="Arial"/>
         </w:rPr>
         <w:t xml:space="preserve">As mentioned, this general technique can be applied in many </w:t>
       </w:r>
-      <w:proofErr w:type="spellStart"/>
-      <w:r>
-        <w:rPr>
-          <w:rFonts w:ascii="LMRoman12" w:hAnsi="LMRoman12"/>
-        </w:rPr>
-        <w:t>dierent</w:t>
-      </w:r>
-      <w:proofErr w:type="spellEnd"/>
-      <w:r>
-        <w:rPr>
-          <w:rFonts w:ascii="LMRoman12" w:hAnsi="LMRoman12"/>
-        </w:rPr>
-        <w:t xml:space="preserve"> fields. As a concrete example consider one such field known as Stratigraphy. Stratigraphy is concerned with the processes which lead to the organization of rocks in space and time. Stratigraphic Forward Models (SFM) are forward models which have been used to simulate realistic stratigraphic processes based on a set of reasonable geologic parameter values. These parameters may consist of items such as tectonic movement and erosion (Cross and </w:t>
-      </w:r>
-      <w:proofErr w:type="spellStart"/>
-      <w:r>
-        <w:rPr>
-          <w:rFonts w:ascii="LMRoman12" w:hAnsi="LMRoman12"/>
-        </w:rPr>
-        <w:t>Lessenger</w:t>
-      </w:r>
-      <w:proofErr w:type="spellEnd"/>
-      <w:r>
-        <w:rPr>
-          <w:rFonts w:ascii="LMRoman12" w:hAnsi="LMRoman12"/>
-        </w:rPr>
-        <w:t xml:space="preserve">, 1999). </w:t>
-      </w:r>
-    </w:p>
-    <w:p>
-      <w:pPr>
-        <w:pStyle w:val="NormalWeb"/>
-        <w:jc w:val="both"/>
-      </w:pPr>
-      <w:r>
-        <w:rPr>
-          <w:rFonts w:ascii="LMRoman12" w:hAnsi="LMRoman12"/>
-        </w:rPr>
-        <w:t xml:space="preserve">When studying stratigraphic observational </w:t>
-      </w:r>
-      <w:proofErr w:type="gramStart"/>
-      <w:r>
-        <w:rPr>
-          <w:rFonts w:ascii="LMRoman12" w:hAnsi="LMRoman12"/>
-        </w:rPr>
-        <w:t>data</w:t>
-      </w:r>
-      <w:proofErr w:type="gramEnd"/>
-      <w:r>
-        <w:rPr>
-          <w:rFonts w:ascii="LMRoman12" w:hAnsi="LMRoman12"/>
-        </w:rPr>
-        <w:t xml:space="preserve"> it is often important to understand what set of initial geological conditions may have caused the stratigraphic patterns in the </w:t>
-      </w:r>
-      <w:proofErr w:type="spellStart"/>
-      <w:r>
-        <w:rPr>
-          <w:rFonts w:ascii="LMRoman12" w:hAnsi="LMRoman12"/>
-        </w:rPr>
-        <w:t>ob</w:t>
-      </w:r>
-      <w:proofErr w:type="spellEnd"/>
-      <w:r>
-        <w:rPr>
-          <w:rFonts w:ascii="LMRoman12" w:hAnsi="LMRoman12"/>
-        </w:rPr>
-        <w:t xml:space="preserve">- </w:t>
-      </w:r>
-      <w:proofErr w:type="spellStart"/>
-      <w:r>
-        <w:rPr>
-          <w:rFonts w:ascii="LMRoman12" w:hAnsi="LMRoman12"/>
-        </w:rPr>
-        <w:t>servations</w:t>
-      </w:r>
-      <w:proofErr w:type="spellEnd"/>
-      <w:r>
-        <w:rPr>
-          <w:rFonts w:ascii="LMRoman12" w:hAnsi="LMRoman12"/>
-        </w:rPr>
-        <w:t>. Problems of this type can be generally classified as inverse problems (</w:t>
-      </w:r>
-      <w:proofErr w:type="spellStart"/>
-      <w:r>
-        <w:rPr>
-          <w:rFonts w:ascii="LMRoman12" w:hAnsi="LMRoman12"/>
-        </w:rPr>
-        <w:t>Lerche</w:t>
-      </w:r>
-      <w:proofErr w:type="spellEnd"/>
-      <w:r>
-        <w:rPr>
-          <w:rFonts w:ascii="LMRoman12" w:hAnsi="LMRoman12"/>
-        </w:rPr>
-        <w:t xml:space="preserve">, 2001). SFMs can be used to generate a set of outputs which in turn are compared to </w:t>
-      </w:r>
-      <w:proofErr w:type="spellStart"/>
-      <w:r>
-        <w:rPr>
-          <w:rFonts w:ascii="LMRoman12" w:hAnsi="LMRoman12"/>
-        </w:rPr>
-        <w:t>ob</w:t>
-      </w:r>
-      <w:proofErr w:type="spellEnd"/>
-      <w:r>
-        <w:rPr>
-          <w:rFonts w:ascii="LMRoman12" w:hAnsi="LMRoman12"/>
-        </w:rPr>
-        <w:t xml:space="preserve">- </w:t>
-      </w:r>
-      <w:proofErr w:type="spellStart"/>
-      <w:r>
-        <w:rPr>
-          <w:rFonts w:ascii="LMRoman12" w:hAnsi="LMRoman12"/>
-        </w:rPr>
-        <w:t>servations</w:t>
-      </w:r>
-      <w:proofErr w:type="spellEnd"/>
-      <w:r>
-        <w:rPr>
-          <w:rFonts w:ascii="LMRoman12" w:hAnsi="LMRoman12"/>
-        </w:rPr>
-        <w:t xml:space="preserve">. Outputs are generated systematically for a range of initial parameter values, and those outputs which are close to the observations within a pre-defined bound are then taken as solutions to this inverse problem. Used in this way SFMs are an integral part of solving inversion problems in stratigraphy. More generally, solving inverse problems in this way can be useful for many other domains ranging from finance to physics. </w:t>
-      </w:r>
-    </w:p>
-    <w:p>
-      <w:pPr>
-        <w:pStyle w:val="NormalWeb"/>
-        <w:jc w:val="both"/>
-      </w:pPr>
-      <w:r>
-        <w:rPr>
-          <w:rFonts w:ascii="LMRoman12" w:hAnsi="LMRoman12"/>
+      <w:r>
+        <w:rPr>
+          <w:rFonts w:ascii="Arial" w:hAnsi="Arial" w:cs="Arial"/>
+        </w:rPr>
+        <w:t>different</w:t>
+      </w:r>
+      <w:r>
+        <w:rPr>
+          <w:rFonts w:ascii="Arial" w:hAnsi="Arial" w:cs="Arial"/>
+        </w:rPr>
+        <w:t xml:space="preserve"> fields. As a concrete example consider one such field known as Stratigraphy. Stratigraphy is concerned with the processes which lead to the organization of rocks in space and time. Stratigraphic Forward Models (SFM) are forward models which have been used to simulate realistic stratigraphic processes based on a set of reasonable geologic parameter values. These parameters may consist of items such as tectonic movement and erosion (Cross and Lessenger, 1999). </w:t>
+      </w:r>
+    </w:p>
+    <w:p>
+      <w:pPr>
+        <w:pStyle w:val="NormalWeb"/>
+        <w:jc w:val="both"/>
+        <w:rPr>
+          <w:rFonts w:ascii="Arial" w:hAnsi="Arial" w:cs="Arial"/>
+        </w:rPr>
+      </w:pPr>
+      <w:r>
+        <w:rPr>
+          <w:rFonts w:ascii="Arial" w:hAnsi="Arial" w:cs="Arial"/>
+        </w:rPr>
+        <w:t xml:space="preserve">When studying stratigraphic observational data it is often important to understand what set of initial geological conditions may have caused the stratigraphic patterns in the observations. Problems of this type can be generally classified as inverse problems (Lerche, 2001). SFMs can be used to generate a set of outputs which in turn are compared to observations. Outputs are generated systematically for a range of initial parameter values, and those outputs which are close to the observations within a pre-defined bound are then taken as solutions to this inverse problem. Used in this way SFMs are an integral part of solving inversion problems in stratigraphy. More generally, solving inverse problems in this way can be useful for many other domains ranging from finance to physics. </w:t>
+      </w:r>
+    </w:p>
+    <w:p>
+      <w:pPr>
+        <w:pStyle w:val="NormalWeb"/>
+        <w:jc w:val="both"/>
+        <w:rPr>
+          <w:rFonts w:ascii="Arial" w:hAnsi="Arial" w:cs="Arial"/>
+        </w:rPr>
+      </w:pPr>
+      <w:r>
+        <w:rPr>
+          <w:rFonts w:ascii="Arial" w:hAnsi="Arial" w:cs="Arial"/>
           <w:b/>
           <w:bCs/>
           <w:sz w:val="28"/>
@@ -401,161 +251,66 @@
       <w:pPr>
         <w:pStyle w:val="NormalWeb"/>
         <w:jc w:val="both"/>
-      </w:pPr>
-      <w:r>
-        <w:rPr>
-          <w:rFonts w:ascii="LMRoman12" w:hAnsi="LMRoman12"/>
-        </w:rPr>
-        <w:t xml:space="preserve">Large forward models are computationally intensive methods which may require </w:t>
-      </w:r>
-      <w:proofErr w:type="spellStart"/>
-      <w:r>
-        <w:rPr>
-          <w:rFonts w:ascii="LMRoman12" w:hAnsi="LMRoman12"/>
-        </w:rPr>
-        <w:t>gener</w:t>
-      </w:r>
-      <w:proofErr w:type="spellEnd"/>
-      <w:r>
-        <w:rPr>
-          <w:rFonts w:ascii="LMRoman12" w:hAnsi="LMRoman12"/>
-        </w:rPr>
-        <w:t xml:space="preserve">- </w:t>
-      </w:r>
-      <w:proofErr w:type="spellStart"/>
-      <w:r>
-        <w:rPr>
-          <w:rFonts w:ascii="LMRoman12" w:hAnsi="LMRoman12"/>
-        </w:rPr>
-        <w:t>ating</w:t>
-      </w:r>
-      <w:proofErr w:type="spellEnd"/>
-      <w:r>
-        <w:rPr>
-          <w:rFonts w:ascii="LMRoman12" w:hAnsi="LMRoman12"/>
-        </w:rPr>
-        <w:t xml:space="preserve"> many outputs to find a satisfactory solution. For </w:t>
-      </w:r>
-      <w:proofErr w:type="gramStart"/>
-      <w:r>
-        <w:rPr>
-          <w:rFonts w:ascii="LMRoman12" w:hAnsi="LMRoman12"/>
-        </w:rPr>
-        <w:t>example</w:t>
-      </w:r>
-      <w:proofErr w:type="gramEnd"/>
-      <w:r>
-        <w:rPr>
-          <w:rFonts w:ascii="LMRoman12" w:hAnsi="LMRoman12"/>
-        </w:rPr>
-        <w:t xml:space="preserve"> in order to solve inverse problems, not only are many outputs generated, but the set of input geological </w:t>
-      </w:r>
-      <w:proofErr w:type="spellStart"/>
-      <w:r>
-        <w:rPr>
-          <w:rFonts w:ascii="LMRoman12" w:hAnsi="LMRoman12"/>
-        </w:rPr>
-        <w:t>parame</w:t>
-      </w:r>
-      <w:proofErr w:type="spellEnd"/>
-      <w:r>
-        <w:rPr>
-          <w:rFonts w:ascii="LMRoman12" w:hAnsi="LMRoman12"/>
-        </w:rPr>
-        <w:t xml:space="preserve">- </w:t>
-      </w:r>
-      <w:proofErr w:type="spellStart"/>
-      <w:r>
-        <w:rPr>
-          <w:rFonts w:ascii="LMRoman12" w:hAnsi="LMRoman12"/>
-        </w:rPr>
-        <w:t>ters</w:t>
-      </w:r>
-      <w:proofErr w:type="spellEnd"/>
-      <w:r>
-        <w:rPr>
-          <w:rFonts w:ascii="LMRoman12" w:hAnsi="LMRoman12"/>
-        </w:rPr>
-        <w:t xml:space="preserve">, </w:t>
-      </w:r>
-      <w:r>
-        <w:rPr>
-          <w:rFonts w:ascii="LMMathItalic12" w:hAnsi="LMMathItalic12"/>
-        </w:rPr>
-        <w:t>̨y</w:t>
-      </w:r>
-      <w:proofErr w:type="spellStart"/>
-      <w:r>
-        <w:rPr>
-          <w:rFonts w:ascii="LMMathItalic8" w:hAnsi="LMMathItalic8"/>
+        <w:rPr>
+          <w:rFonts w:ascii="Arial" w:hAnsi="Arial" w:cs="Arial"/>
+        </w:rPr>
+      </w:pPr>
+      <w:r>
+        <w:rPr>
+          <w:rFonts w:ascii="Arial" w:hAnsi="Arial" w:cs="Arial"/>
+        </w:rPr>
+        <w:t>Large forward models are computationally intensive methods which may require generating many outputs to find a satisfactory solution. For example in order to solve inverse problems, not only are many outputs generated, but the set of input geological parameters, y</w:t>
+      </w:r>
+      <w:r>
+        <w:rPr>
+          <w:rFonts w:ascii="Arial" w:hAnsi="Arial" w:cs="Arial"/>
           <w:position w:val="-4"/>
           <w:sz w:val="16"/>
           <w:szCs w:val="16"/>
         </w:rPr>
         <w:t>i</w:t>
       </w:r>
-      <w:proofErr w:type="spellEnd"/>
-      <w:r>
-        <w:rPr>
-          <w:rFonts w:ascii="LMMathItalic8" w:hAnsi="LMMathItalic8"/>
+      <w:r>
+        <w:rPr>
+          <w:rFonts w:ascii="Arial" w:hAnsi="Arial" w:cs="Arial"/>
           <w:position w:val="-4"/>
           <w:sz w:val="16"/>
           <w:szCs w:val="16"/>
         </w:rPr>
-        <w:t xml:space="preserve"> </w:t>
-      </w:r>
-      <w:r>
-        <w:rPr>
-          <w:rFonts w:ascii="LMRoman12" w:hAnsi="LMRoman12"/>
-        </w:rPr>
-        <w:t>is often also very large too (</w:t>
-      </w:r>
-      <w:proofErr w:type="spellStart"/>
-      <w:r>
-        <w:rPr>
-          <w:rFonts w:ascii="LMRoman12" w:hAnsi="LMRoman12"/>
-        </w:rPr>
-        <w:t>Lerche</w:t>
-      </w:r>
-      <w:proofErr w:type="spellEnd"/>
-      <w:r>
-        <w:rPr>
-          <w:rFonts w:ascii="LMRoman12" w:hAnsi="LMRoman12"/>
-        </w:rPr>
-        <w:t xml:space="preserve">, 2001). </w:t>
-      </w:r>
-    </w:p>
-    <w:p>
-      <w:pPr>
-        <w:pStyle w:val="NormalWeb"/>
-        <w:jc w:val="both"/>
-      </w:pPr>
-      <w:r>
-        <w:rPr>
-          <w:rFonts w:ascii="LMRoman12" w:hAnsi="LMRoman12"/>
+        <w:t xml:space="preserve">, </w:t>
+      </w:r>
+      <w:r>
+        <w:rPr>
+          <w:rFonts w:ascii="Arial" w:hAnsi="Arial" w:cs="Arial"/>
+        </w:rPr>
+        <w:t xml:space="preserve">is often also very large too (Lerche, 2001). </w:t>
+      </w:r>
+    </w:p>
+    <w:p>
+      <w:pPr>
+        <w:pStyle w:val="NormalWeb"/>
+        <w:jc w:val="both"/>
+        <w:rPr>
+          <w:rFonts w:ascii="Arial" w:hAnsi="Arial" w:cs="Arial"/>
+        </w:rPr>
+      </w:pPr>
+      <w:r>
+        <w:rPr>
+          <w:rFonts w:ascii="Arial" w:hAnsi="Arial" w:cs="Arial"/>
         </w:rPr>
         <w:t xml:space="preserve">For these reasons computational techniques that can deal with large models </w:t>
       </w:r>
-      <w:proofErr w:type="spellStart"/>
-      <w:r>
-        <w:rPr>
-          <w:rFonts w:ascii="LMRoman12" w:hAnsi="LMRoman12"/>
-        </w:rPr>
-        <w:t>eciently</w:t>
-      </w:r>
-      <w:proofErr w:type="spellEnd"/>
-      <w:r>
-        <w:rPr>
-          <w:rFonts w:ascii="LMRoman12" w:hAnsi="LMRoman12"/>
-        </w:rPr>
-        <w:t xml:space="preserve"> are very important in practice. One way to address this is to use concurrency and parallelism when performing calculations on the underlying data. Such techniques have been used in scientific modelling for increasing performance and reducing computation time. Domains ranging from biophysical modelling to computational fluid dynamics have benefited from </w:t>
-      </w:r>
-      <w:r>
-        <w:rPr>
-          <w:rFonts w:ascii="LMRoman12" w:hAnsi="LMRoman12"/>
-        </w:rPr>
-        <w:lastRenderedPageBreak/>
-        <w:t xml:space="preserve">technologies such as GPUs that allows these techniques to be more readily exploited (Owens et al., 2008). </w:t>
+      <w:r>
+        <w:rPr>
+          <w:rFonts w:ascii="Arial" w:hAnsi="Arial" w:cs="Arial"/>
+        </w:rPr>
+        <w:t>efficiently</w:t>
+      </w:r>
+      <w:r>
+        <w:rPr>
+          <w:rFonts w:ascii="Arial" w:hAnsi="Arial" w:cs="Arial"/>
+        </w:rPr>
+        <w:t xml:space="preserve"> are very important in practice. One way to address this is to use concurrency and parallelism when performing calculations on the underlying data. Such techniques have been used in scientific modelling for increasing performance and reducing computation time. Domains ranging from biophysical modelling to computational fluid dynamics have benefited from technologies such as GPUs that allows these techniques to be more readily exploited (Owens et al., 2008). </w:t>
       </w:r>
     </w:p>
     <w:p>
@@ -563,44 +318,21 @@
         <w:spacing w:before="100" w:beforeAutospacing="1" w:after="100" w:afterAutospacing="1"/>
         <w:jc w:val="both"/>
         <w:rPr>
-          <w:rFonts w:ascii="Times New Roman" w:eastAsia="Times New Roman" w:hAnsi="Times New Roman" w:cs="Times New Roman"/>
-          <w:lang w:eastAsia="en-GB"/>
-        </w:rPr>
-      </w:pPr>
-      <w:r>
-        <w:rPr>
-          <w:rFonts w:ascii="LMRoman12" w:eastAsia="Times New Roman" w:hAnsi="LMRoman12" w:cs="Times New Roman"/>
+          <w:rFonts w:ascii="Arial" w:eastAsia="Times New Roman" w:hAnsi="Arial" w:cs="Arial"/>
+          <w:lang w:eastAsia="en-GB"/>
+        </w:rPr>
+      </w:pPr>
+      <w:r>
+        <w:rPr>
+          <w:rFonts w:ascii="Arial" w:eastAsia="Times New Roman" w:hAnsi="Arial" w:cs="Arial"/>
           <w:b/>
           <w:bCs/>
           <w:sz w:val="28"/>
           <w:szCs w:val="28"/>
           <w:lang w:eastAsia="en-GB"/>
         </w:rPr>
-        <w:t>1.3 The Concurrent Library for Numerical Simulations (</w:t>
-      </w:r>
-      <w:proofErr w:type="spellStart"/>
-      <w:r>
-        <w:rPr>
-          <w:rFonts w:ascii="LMRoman12" w:eastAsia="Times New Roman" w:hAnsi="LMRoman12" w:cs="Times New Roman"/>
-          <w:b/>
-          <w:bCs/>
-          <w:sz w:val="28"/>
-          <w:szCs w:val="28"/>
-          <w:lang w:eastAsia="en-GB"/>
-        </w:rPr>
-        <w:t>CoNuS</w:t>
-      </w:r>
-      <w:proofErr w:type="spellEnd"/>
-      <w:r>
-        <w:rPr>
-          <w:rFonts w:ascii="LMRoman12" w:eastAsia="Times New Roman" w:hAnsi="LMRoman12" w:cs="Times New Roman"/>
-          <w:b/>
-          <w:bCs/>
-          <w:sz w:val="28"/>
-          <w:szCs w:val="28"/>
-          <w:lang w:eastAsia="en-GB"/>
-        </w:rPr>
-        <w:t xml:space="preserve">) </w:t>
+        <w:lastRenderedPageBreak/>
+        <w:t>1.3 The Concurrent Library for Numerical Simulations (CoNuS)</w:t>
       </w:r>
     </w:p>
     <w:p>
@@ -608,41 +340,16 @@
         <w:spacing w:before="100" w:beforeAutospacing="1" w:after="100" w:afterAutospacing="1"/>
         <w:jc w:val="both"/>
         <w:rPr>
-          <w:rFonts w:ascii="Times New Roman" w:eastAsia="Times New Roman" w:hAnsi="Times New Roman" w:cs="Times New Roman"/>
-          <w:lang w:eastAsia="en-GB"/>
-        </w:rPr>
-      </w:pPr>
-      <w:proofErr w:type="spellStart"/>
-      <w:r>
-        <w:rPr>
-          <w:rFonts w:ascii="LMRoman12" w:eastAsia="Times New Roman" w:hAnsi="LMRoman12" w:cs="Times New Roman"/>
-          <w:lang w:eastAsia="en-GB"/>
-        </w:rPr>
-        <w:t>CoNuS</w:t>
-      </w:r>
-      <w:proofErr w:type="spellEnd"/>
-      <w:r>
-        <w:rPr>
-          <w:rFonts w:ascii="LMRoman12" w:eastAsia="Times New Roman" w:hAnsi="LMRoman12" w:cs="Times New Roman"/>
-          <w:lang w:eastAsia="en-GB"/>
-        </w:rPr>
-        <w:t xml:space="preserve"> is an experimental open-source library developed by Professor C ́</w:t>
-      </w:r>
-      <w:proofErr w:type="spellStart"/>
-      <w:r>
-        <w:rPr>
-          <w:rFonts w:ascii="LMRoman12" w:eastAsia="Times New Roman" w:hAnsi="LMRoman12" w:cs="Times New Roman"/>
-          <w:lang w:eastAsia="en-GB"/>
-        </w:rPr>
-        <w:t>edric</w:t>
-      </w:r>
-      <w:proofErr w:type="spellEnd"/>
-      <w:r>
-        <w:rPr>
-          <w:rFonts w:ascii="LMRoman12" w:eastAsia="Times New Roman" w:hAnsi="LMRoman12" w:cs="Times New Roman"/>
-          <w:lang w:eastAsia="en-GB"/>
-        </w:rPr>
-        <w:t xml:space="preserve"> John from the Carbonate Research Group at Imperial College London. The library is written in the Scala programming language and has two general aims: </w:t>
+          <w:rFonts w:ascii="Arial" w:eastAsia="Times New Roman" w:hAnsi="Arial" w:cs="Arial"/>
+          <w:lang w:eastAsia="en-GB"/>
+        </w:rPr>
+      </w:pPr>
+      <w:r>
+        <w:rPr>
+          <w:rFonts w:ascii="Arial" w:eastAsia="Times New Roman" w:hAnsi="Arial" w:cs="Arial"/>
+          <w:lang w:eastAsia="en-GB"/>
+        </w:rPr>
+        <w:t xml:space="preserve">CoNuS is an experimental open-source library developed by Professor Cedric John from the Carbonate Research Group at Imperial College London. The library is written in the Scala programming language and has two general aims: </w:t>
       </w:r>
     </w:p>
     <w:p>
@@ -654,13 +361,13 @@
         <w:spacing w:before="100" w:beforeAutospacing="1" w:after="100" w:afterAutospacing="1"/>
         <w:jc w:val="both"/>
         <w:rPr>
-          <w:rFonts w:ascii="LMRoman12" w:eastAsia="Times New Roman" w:hAnsi="LMRoman12" w:cs="Times New Roman"/>
-          <w:lang w:eastAsia="en-GB"/>
-        </w:rPr>
-      </w:pPr>
-      <w:r>
-        <w:rPr>
-          <w:rFonts w:ascii="LMRoman12" w:eastAsia="Times New Roman" w:hAnsi="LMRoman12" w:cs="Times New Roman"/>
+          <w:rFonts w:ascii="Arial" w:eastAsia="Times New Roman" w:hAnsi="Arial" w:cs="Arial"/>
+          <w:lang w:eastAsia="en-GB"/>
+        </w:rPr>
+      </w:pPr>
+      <w:r>
+        <w:rPr>
+          <w:rFonts w:ascii="Arial" w:eastAsia="Times New Roman" w:hAnsi="Arial" w:cs="Arial"/>
           <w:b/>
           <w:bCs/>
           <w:lang w:eastAsia="en-GB"/>
@@ -669,7 +376,7 @@
       </w:r>
       <w:r>
         <w:rPr>
-          <w:rFonts w:ascii="LMRoman12" w:eastAsia="Times New Roman" w:hAnsi="LMRoman12" w:cs="Times New Roman"/>
+          <w:rFonts w:ascii="Arial" w:eastAsia="Times New Roman" w:hAnsi="Arial" w:cs="Arial"/>
           <w:lang w:eastAsia="en-GB"/>
         </w:rPr>
         <w:t xml:space="preserve">: Abstract away unnecessary implementation details from the user so they can focus on the modelling. </w:t>
@@ -684,13 +391,13 @@
         <w:spacing w:before="100" w:beforeAutospacing="1" w:after="100" w:afterAutospacing="1"/>
         <w:jc w:val="both"/>
         <w:rPr>
-          <w:rFonts w:ascii="LMRoman12" w:eastAsia="Times New Roman" w:hAnsi="LMRoman12" w:cs="Times New Roman"/>
-          <w:lang w:eastAsia="en-GB"/>
-        </w:rPr>
-      </w:pPr>
-      <w:r>
-        <w:rPr>
-          <w:rFonts w:ascii="LMRoman12" w:eastAsia="Times New Roman" w:hAnsi="LMRoman12" w:cs="Times New Roman"/>
+          <w:rFonts w:ascii="Arial" w:eastAsia="Times New Roman" w:hAnsi="Arial" w:cs="Arial"/>
+          <w:lang w:eastAsia="en-GB"/>
+        </w:rPr>
+      </w:pPr>
+      <w:r>
+        <w:rPr>
+          <w:rFonts w:ascii="Arial" w:eastAsia="Times New Roman" w:hAnsi="Arial" w:cs="Arial"/>
           <w:b/>
           <w:bCs/>
           <w:lang w:eastAsia="en-GB"/>
@@ -699,7 +406,7 @@
       </w:r>
       <w:r>
         <w:rPr>
-          <w:rFonts w:ascii="LMRoman12" w:eastAsia="Times New Roman" w:hAnsi="LMRoman12" w:cs="Times New Roman"/>
+          <w:rFonts w:ascii="Arial" w:eastAsia="Times New Roman" w:hAnsi="Arial" w:cs="Arial"/>
           <w:lang w:eastAsia="en-GB"/>
         </w:rPr>
         <w:t xml:space="preserve">: Be performant enough to run large, concurrent models in a reason- able amount of time. </w:t>
@@ -710,13 +417,13 @@
         <w:spacing w:before="100" w:beforeAutospacing="1" w:after="100" w:afterAutospacing="1"/>
         <w:jc w:val="both"/>
         <w:rPr>
-          <w:rFonts w:ascii="Times New Roman" w:eastAsia="Times New Roman" w:hAnsi="Times New Roman" w:cs="Times New Roman"/>
-          <w:lang w:eastAsia="en-GB"/>
-        </w:rPr>
-      </w:pPr>
-      <w:r>
-        <w:rPr>
-          <w:rFonts w:ascii="LMRoman12" w:eastAsia="Times New Roman" w:hAnsi="LMRoman12" w:cs="Times New Roman"/>
+          <w:rFonts w:ascii="Arial" w:eastAsia="Times New Roman" w:hAnsi="Arial" w:cs="Arial"/>
+          <w:lang w:eastAsia="en-GB"/>
+        </w:rPr>
+      </w:pPr>
+      <w:r>
+        <w:rPr>
+          <w:rFonts w:ascii="Arial" w:eastAsia="Times New Roman" w:hAnsi="Arial" w:cs="Arial"/>
           <w:b/>
           <w:bCs/>
           <w:lang w:eastAsia="en-GB"/>
@@ -729,48 +436,16 @@
         <w:spacing w:before="100" w:beforeAutospacing="1" w:after="100" w:afterAutospacing="1"/>
         <w:jc w:val="both"/>
         <w:rPr>
-          <w:rFonts w:ascii="Times New Roman" w:eastAsia="Times New Roman" w:hAnsi="Times New Roman" w:cs="Times New Roman"/>
-          <w:lang w:eastAsia="en-GB"/>
-        </w:rPr>
-      </w:pPr>
-      <w:r>
-        <w:rPr>
-          <w:rFonts w:ascii="LMRoman12" w:eastAsia="Times New Roman" w:hAnsi="LMRoman12" w:cs="Times New Roman"/>
-          <w:lang w:eastAsia="en-GB"/>
-        </w:rPr>
-        <w:t xml:space="preserve">Conventional forward models generally require users to define a grid of variables, some type of mathematical equation that defines how variables evolve with time, and a loop to actually carry out calculations. </w:t>
-      </w:r>
-      <w:proofErr w:type="spellStart"/>
-      <w:r>
-        <w:rPr>
-          <w:rFonts w:ascii="LMRoman12" w:eastAsia="Times New Roman" w:hAnsi="LMRoman12" w:cs="Times New Roman"/>
-          <w:lang w:eastAsia="en-GB"/>
-        </w:rPr>
-        <w:t>CoNuS</w:t>
-      </w:r>
-      <w:proofErr w:type="spellEnd"/>
-      <w:r>
-        <w:rPr>
-          <w:rFonts w:ascii="LMRoman12" w:eastAsia="Times New Roman" w:hAnsi="LMRoman12" w:cs="Times New Roman"/>
-          <w:lang w:eastAsia="en-GB"/>
-        </w:rPr>
-        <w:t xml:space="preserve"> abstracts away these common mechanics of forward models so that users from any discipline, regardless of their programming ex- </w:t>
-      </w:r>
-      <w:proofErr w:type="spellStart"/>
-      <w:r>
-        <w:rPr>
-          <w:rFonts w:ascii="LMRoman12" w:eastAsia="Times New Roman" w:hAnsi="LMRoman12" w:cs="Times New Roman"/>
-          <w:lang w:eastAsia="en-GB"/>
-        </w:rPr>
-        <w:t>perience</w:t>
-      </w:r>
-      <w:proofErr w:type="spellEnd"/>
-      <w:r>
-        <w:rPr>
-          <w:rFonts w:ascii="LMRoman12" w:eastAsia="Times New Roman" w:hAnsi="LMRoman12" w:cs="Times New Roman"/>
-          <w:lang w:eastAsia="en-GB"/>
-        </w:rPr>
-        <w:t xml:space="preserve">, can compose models by focusing on the mathematical basis for how variables evolve. Users essentially define equation (1) and run the model. </w:t>
+          <w:rFonts w:ascii="Arial" w:eastAsia="Times New Roman" w:hAnsi="Arial" w:cs="Arial"/>
+          <w:lang w:eastAsia="en-GB"/>
+        </w:rPr>
+      </w:pPr>
+      <w:r>
+        <w:rPr>
+          <w:rFonts w:ascii="Arial" w:eastAsia="Times New Roman" w:hAnsi="Arial" w:cs="Arial"/>
+          <w:lang w:eastAsia="en-GB"/>
+        </w:rPr>
+        <w:t xml:space="preserve">Conventional forward models generally require users to define a grid of variables, some type of mathematical equation that defines how variables evolve with time, and a loop to actually carry out calculations. CoNuS abstracts away these common mechanics of forward models so that users from any discipline, regardless of their programming experience, can compose models by focusing on the mathematical basis for how variables evolve. Users essentially define equation (1) and run the model. </w:t>
       </w:r>
     </w:p>
     <w:p>
@@ -778,13 +453,13 @@
         <w:spacing w:before="100" w:beforeAutospacing="1" w:after="100" w:afterAutospacing="1"/>
         <w:jc w:val="both"/>
         <w:rPr>
-          <w:rFonts w:ascii="Times New Roman" w:eastAsia="Times New Roman" w:hAnsi="Times New Roman" w:cs="Times New Roman"/>
-          <w:lang w:eastAsia="en-GB"/>
-        </w:rPr>
-      </w:pPr>
-      <w:r>
-        <w:rPr>
-          <w:rFonts w:ascii="LMRoman12" w:eastAsia="Times New Roman" w:hAnsi="LMRoman12" w:cs="Times New Roman"/>
+          <w:rFonts w:ascii="Arial" w:eastAsia="Times New Roman" w:hAnsi="Arial" w:cs="Arial"/>
+          <w:lang w:eastAsia="en-GB"/>
+        </w:rPr>
+      </w:pPr>
+      <w:r>
+        <w:rPr>
+          <w:rFonts w:ascii="Arial" w:eastAsia="Times New Roman" w:hAnsi="Arial" w:cs="Arial"/>
           <w:b/>
           <w:bCs/>
           <w:lang w:eastAsia="en-GB"/>
@@ -797,73 +472,16 @@
         <w:spacing w:before="100" w:beforeAutospacing="1" w:after="100" w:afterAutospacing="1"/>
         <w:jc w:val="both"/>
         <w:rPr>
-          <w:rFonts w:ascii="Times New Roman" w:eastAsia="Times New Roman" w:hAnsi="Times New Roman" w:cs="Times New Roman"/>
-          <w:lang w:eastAsia="en-GB"/>
-        </w:rPr>
-      </w:pPr>
-      <w:proofErr w:type="spellStart"/>
-      <w:r>
-        <w:rPr>
-          <w:rFonts w:ascii="LMRoman12" w:eastAsia="Times New Roman" w:hAnsi="LMRoman12" w:cs="Times New Roman"/>
-          <w:lang w:eastAsia="en-GB"/>
-        </w:rPr>
-        <w:t>CoNuS</w:t>
-      </w:r>
-      <w:proofErr w:type="spellEnd"/>
-      <w:r>
-        <w:rPr>
-          <w:rFonts w:ascii="LMRoman12" w:eastAsia="Times New Roman" w:hAnsi="LMRoman12" w:cs="Times New Roman"/>
-          <w:lang w:eastAsia="en-GB"/>
-        </w:rPr>
-        <w:t xml:space="preserve"> leverages the Scala programming language and functional programming tech- </w:t>
-      </w:r>
-      <w:proofErr w:type="spellStart"/>
-      <w:r>
-        <w:rPr>
-          <w:rFonts w:ascii="LMRoman12" w:eastAsia="Times New Roman" w:hAnsi="LMRoman12" w:cs="Times New Roman"/>
-          <w:lang w:eastAsia="en-GB"/>
-        </w:rPr>
-        <w:t>niques</w:t>
-      </w:r>
-      <w:proofErr w:type="spellEnd"/>
-      <w:r>
-        <w:rPr>
-          <w:rFonts w:ascii="LMRoman12" w:eastAsia="Times New Roman" w:hAnsi="LMRoman12" w:cs="Times New Roman"/>
-          <w:lang w:eastAsia="en-GB"/>
-        </w:rPr>
-        <w:t xml:space="preserve"> to enhance performance and program correctness. Functional programming tech- </w:t>
-      </w:r>
-      <w:proofErr w:type="spellStart"/>
-      <w:r>
-        <w:rPr>
-          <w:rFonts w:ascii="LMRoman12" w:eastAsia="Times New Roman" w:hAnsi="LMRoman12" w:cs="Times New Roman"/>
-          <w:lang w:eastAsia="en-GB"/>
-        </w:rPr>
-        <w:t>niques</w:t>
-      </w:r>
-      <w:proofErr w:type="spellEnd"/>
-      <w:r>
-        <w:rPr>
-          <w:rFonts w:ascii="LMRoman12" w:eastAsia="Times New Roman" w:hAnsi="LMRoman12" w:cs="Times New Roman"/>
-          <w:lang w:eastAsia="en-GB"/>
-        </w:rPr>
-        <w:t xml:space="preserve"> are excellent at creating data recursion schemes that can exploit concurrency and parallelism; an example is Google’s famous MapReduce algorithm which processes large datasets in parallel (La ̈</w:t>
-      </w:r>
-      <w:proofErr w:type="spellStart"/>
-      <w:r>
-        <w:rPr>
-          <w:rFonts w:ascii="LMRoman12" w:eastAsia="Times New Roman" w:hAnsi="LMRoman12" w:cs="Times New Roman"/>
-          <w:lang w:eastAsia="en-GB"/>
-        </w:rPr>
-        <w:t>mmel</w:t>
-      </w:r>
-      <w:proofErr w:type="spellEnd"/>
-      <w:r>
-        <w:rPr>
-          <w:rFonts w:ascii="LMRoman12" w:eastAsia="Times New Roman" w:hAnsi="LMRoman12" w:cs="Times New Roman"/>
-          <w:lang w:eastAsia="en-GB"/>
-        </w:rPr>
-        <w:t xml:space="preserve">, 2008). </w:t>
+          <w:rFonts w:ascii="Arial" w:eastAsia="Times New Roman" w:hAnsi="Arial" w:cs="Arial"/>
+          <w:lang w:eastAsia="en-GB"/>
+        </w:rPr>
+      </w:pPr>
+      <w:r>
+        <w:rPr>
+          <w:rFonts w:ascii="Arial" w:eastAsia="Times New Roman" w:hAnsi="Arial" w:cs="Arial"/>
+          <w:lang w:eastAsia="en-GB"/>
+        </w:rPr>
+        <w:t xml:space="preserve">CoNuS leverages the Scala programming language and functional programming techniques to enhance performance and program correctness. Functional programming techniques are excellent at creating data recursion schemes that can exploit concurrency and parallelism; an example is Google’s famous MapReduce algorithm which processes large datasets in parallel (La ̈mmel, 2008). </w:t>
       </w:r>
     </w:p>
     <w:p>
@@ -871,36 +489,20 @@
         <w:spacing w:before="100" w:beforeAutospacing="1" w:after="100" w:afterAutospacing="1"/>
         <w:jc w:val="both"/>
         <w:rPr>
-          <w:rFonts w:ascii="Times New Roman" w:eastAsia="Times New Roman" w:hAnsi="Times New Roman" w:cs="Times New Roman"/>
-          <w:lang w:eastAsia="en-GB"/>
-        </w:rPr>
-      </w:pPr>
-      <w:r>
-        <w:rPr>
-          <w:rFonts w:ascii="LMRoman12" w:eastAsia="Times New Roman" w:hAnsi="LMRoman12" w:cs="Times New Roman"/>
-          <w:lang w:eastAsia="en-GB"/>
-        </w:rPr>
-        <w:t xml:space="preserve">Since it is written in Scala, </w:t>
-      </w:r>
-      <w:proofErr w:type="spellStart"/>
-      <w:r>
-        <w:rPr>
-          <w:rFonts w:ascii="LMRoman12" w:eastAsia="Times New Roman" w:hAnsi="LMRoman12" w:cs="Times New Roman"/>
-          <w:lang w:eastAsia="en-GB"/>
-        </w:rPr>
-        <w:t>CoNuS</w:t>
-      </w:r>
-      <w:proofErr w:type="spellEnd"/>
-      <w:r>
-        <w:rPr>
-          <w:rFonts w:ascii="LMRoman12" w:eastAsia="Times New Roman" w:hAnsi="LMRoman12" w:cs="Times New Roman"/>
-          <w:lang w:eastAsia="en-GB"/>
-        </w:rPr>
-        <w:t xml:space="preserve"> benefits from several language features that make writing concurrent code easier. Scala is a statically typed, compiled language that tar- gets the Java Virtual Machine (JVM) (</w:t>
-      </w:r>
-      <w:r>
-        <w:rPr>
-          <w:rFonts w:ascii="LMRoman12" w:eastAsia="Times New Roman" w:hAnsi="LMRoman12" w:cs="Times New Roman"/>
+          <w:rFonts w:ascii="Arial" w:eastAsia="Times New Roman" w:hAnsi="Arial" w:cs="Arial"/>
+          <w:lang w:eastAsia="en-GB"/>
+        </w:rPr>
+      </w:pPr>
+      <w:r>
+        <w:rPr>
+          <w:rFonts w:ascii="Arial" w:eastAsia="Times New Roman" w:hAnsi="Arial" w:cs="Arial"/>
+          <w:lang w:eastAsia="en-GB"/>
+        </w:rPr>
+        <w:t>Since it is written in Scala, CoNuS benefits from several language features that make writing concurrent code easier. Scala is a statically typed, compiled language that tar- gets the Java Virtual Machine (JVM) (</w:t>
+      </w:r>
+      <w:r>
+        <w:rPr>
+          <w:rFonts w:ascii="Arial" w:eastAsia="Times New Roman" w:hAnsi="Arial" w:cs="Arial"/>
           <w:i/>
           <w:iCs/>
           <w:lang w:eastAsia="en-GB"/>
@@ -909,26 +511,10 @@
       </w:r>
       <w:r>
         <w:rPr>
-          <w:rFonts w:ascii="LMRoman12" w:eastAsia="Times New Roman" w:hAnsi="LMRoman12" w:cs="Times New Roman"/>
-          <w:lang w:eastAsia="en-GB"/>
-        </w:rPr>
-        <w:t>, n.d.). A strong type system can be very useful in designing software as it allows a programmer to discover variants and trigger generalizations that simplify design (L ̈</w:t>
-      </w:r>
-      <w:proofErr w:type="spellStart"/>
-      <w:r>
-        <w:rPr>
-          <w:rFonts w:ascii="LMRoman12" w:eastAsia="Times New Roman" w:hAnsi="LMRoman12" w:cs="Times New Roman"/>
-          <w:lang w:eastAsia="en-GB"/>
-        </w:rPr>
-        <w:t>ammel</w:t>
-      </w:r>
-      <w:proofErr w:type="spellEnd"/>
-      <w:r>
-        <w:rPr>
-          <w:rFonts w:ascii="LMRoman12" w:eastAsia="Times New Roman" w:hAnsi="LMRoman12" w:cs="Times New Roman"/>
-          <w:lang w:eastAsia="en-GB"/>
-        </w:rPr>
-        <w:t xml:space="preserve">, 2008). </w:t>
+          <w:rFonts w:ascii="Arial" w:eastAsia="Times New Roman" w:hAnsi="Arial" w:cs="Arial"/>
+          <w:lang w:eastAsia="en-GB"/>
+        </w:rPr>
+        <w:t xml:space="preserve">, n.d.). A strong type system can be very useful in designing software as it allows a programmer to discover variants and trigger generalizations that simplify design (L ̈ammel, 2008). </w:t>
       </w:r>
     </w:p>
     <w:p>
@@ -936,130 +522,32 @@
         <w:spacing w:before="100" w:beforeAutospacing="1" w:after="100" w:afterAutospacing="1"/>
         <w:jc w:val="both"/>
         <w:rPr>
-          <w:rFonts w:ascii="Times New Roman" w:eastAsia="Times New Roman" w:hAnsi="Times New Roman" w:cs="Times New Roman"/>
-          <w:lang w:eastAsia="en-GB"/>
-        </w:rPr>
-      </w:pPr>
-      <w:r>
-        <w:rPr>
-          <w:rFonts w:ascii="LMRoman12" w:eastAsia="Times New Roman" w:hAnsi="LMRoman12" w:cs="Times New Roman"/>
-          <w:lang w:eastAsia="en-GB"/>
-        </w:rPr>
-        <w:t xml:space="preserve">Scala also combines both object-orientated and functional programming concepts to </w:t>
-      </w:r>
-      <w:proofErr w:type="spellStart"/>
-      <w:r>
-        <w:rPr>
-          <w:rFonts w:ascii="LMRoman12" w:eastAsia="Times New Roman" w:hAnsi="LMRoman12" w:cs="Times New Roman"/>
-          <w:lang w:eastAsia="en-GB"/>
-        </w:rPr>
-        <w:t>cre</w:t>
-      </w:r>
-      <w:proofErr w:type="spellEnd"/>
-      <w:r>
-        <w:rPr>
-          <w:rFonts w:ascii="LMRoman12" w:eastAsia="Times New Roman" w:hAnsi="LMRoman12" w:cs="Times New Roman"/>
-          <w:lang w:eastAsia="en-GB"/>
-        </w:rPr>
-        <w:t xml:space="preserve">- ate highly expressive programs that can support many levels of abstraction over the underlying computation. One such abstraction is the Scala actor model which allows concurrent code to be written ergonomically in a type-safe manner. The actor model was introduced to deal with the JVMs shared-memory thread model, which </w:t>
-      </w:r>
-      <w:proofErr w:type="spellStart"/>
-      <w:r>
-        <w:rPr>
-          <w:rFonts w:ascii="LMRoman12" w:eastAsia="Times New Roman" w:hAnsi="LMRoman12" w:cs="Times New Roman"/>
-          <w:lang w:eastAsia="en-GB"/>
-        </w:rPr>
-        <w:t>suered</w:t>
-      </w:r>
-      <w:proofErr w:type="spellEnd"/>
-      <w:r>
-        <w:rPr>
-          <w:rFonts w:ascii="LMRoman12" w:eastAsia="Times New Roman" w:hAnsi="LMRoman12" w:cs="Times New Roman"/>
-          <w:lang w:eastAsia="en-GB"/>
-        </w:rPr>
-        <w:t xml:space="preserve"> from high memory consumption and context switching costs (Haller and </w:t>
-      </w:r>
-      <w:proofErr w:type="spellStart"/>
-      <w:r>
-        <w:rPr>
-          <w:rFonts w:ascii="LMRoman12" w:eastAsia="Times New Roman" w:hAnsi="LMRoman12" w:cs="Times New Roman"/>
-          <w:lang w:eastAsia="en-GB"/>
-        </w:rPr>
-        <w:t>Odersky</w:t>
-      </w:r>
-      <w:proofErr w:type="spellEnd"/>
-      <w:r>
-        <w:rPr>
-          <w:rFonts w:ascii="LMRoman12" w:eastAsia="Times New Roman" w:hAnsi="LMRoman12" w:cs="Times New Roman"/>
-          <w:lang w:eastAsia="en-GB"/>
-        </w:rPr>
-        <w:t xml:space="preserve">, 2009). The Scala </w:t>
-      </w:r>
-      <w:proofErr w:type="gramStart"/>
-      <w:r>
-        <w:rPr>
-          <w:rFonts w:ascii="LMRoman12" w:eastAsia="Times New Roman" w:hAnsi="LMRoman12" w:cs="Times New Roman"/>
-          <w:lang w:eastAsia="en-GB"/>
-        </w:rPr>
-        <w:t>actors</w:t>
-      </w:r>
-      <w:proofErr w:type="gramEnd"/>
-      <w:r>
-        <w:rPr>
-          <w:rFonts w:ascii="LMRoman12" w:eastAsia="Times New Roman" w:hAnsi="LMRoman12" w:cs="Times New Roman"/>
-          <w:lang w:eastAsia="en-GB"/>
-        </w:rPr>
-        <w:t xml:space="preserve"> library has since been deprecated and replaced by the </w:t>
-      </w:r>
-      <w:proofErr w:type="spellStart"/>
-      <w:r>
-        <w:rPr>
-          <w:rFonts w:ascii="LMRoman12" w:eastAsia="Times New Roman" w:hAnsi="LMRoman12" w:cs="Times New Roman"/>
-          <w:lang w:eastAsia="en-GB"/>
-        </w:rPr>
-        <w:t>Akka</w:t>
-      </w:r>
-      <w:proofErr w:type="spellEnd"/>
-      <w:r>
-        <w:rPr>
-          <w:rFonts w:ascii="LMRoman12" w:eastAsia="Times New Roman" w:hAnsi="LMRoman12" w:cs="Times New Roman"/>
-          <w:lang w:eastAsia="en-GB"/>
-        </w:rPr>
-        <w:t xml:space="preserve"> library, which is built on the same concept and allows code to be run on clusters (</w:t>
-      </w:r>
-      <w:proofErr w:type="spellStart"/>
-      <w:r>
-        <w:rPr>
-          <w:rFonts w:ascii="LMRoman12" w:eastAsia="Times New Roman" w:hAnsi="LMRoman12" w:cs="Times New Roman"/>
+          <w:rFonts w:ascii="Arial" w:eastAsia="Times New Roman" w:hAnsi="Arial" w:cs="Arial"/>
+          <w:lang w:eastAsia="en-GB"/>
+        </w:rPr>
+      </w:pPr>
+      <w:r>
+        <w:rPr>
+          <w:rFonts w:ascii="Arial" w:eastAsia="Times New Roman" w:hAnsi="Arial" w:cs="Arial"/>
+          <w:lang w:eastAsia="en-GB"/>
+        </w:rPr>
+        <w:t>Scala also combines both object-orientated and functional programming concepts to cre- ate highly expressive programs that can support many levels of abstraction over the underlying computation. One such abstraction is the Scala actor model which allows concurrent code to be written ergonomically in a type-safe manner. The actor model was introduced to deal with the JVMs shared-memory thread model, which suered from high memory consumption and context switching costs (Haller and Odersky, 2009). The Scala actors library has since been deprecated and replaced by the Akka library, which is built on the same concept and allows code to be run on clusters (</w:t>
+      </w:r>
+      <w:r>
+        <w:rPr>
+          <w:rFonts w:ascii="Arial" w:eastAsia="Times New Roman" w:hAnsi="Arial" w:cs="Arial"/>
           <w:i/>
           <w:iCs/>
           <w:lang w:eastAsia="en-GB"/>
         </w:rPr>
         <w:t>Akka</w:t>
       </w:r>
-      <w:proofErr w:type="spellEnd"/>
-      <w:r>
-        <w:rPr>
-          <w:rFonts w:ascii="LMRoman12" w:eastAsia="Times New Roman" w:hAnsi="LMRoman12" w:cs="Times New Roman"/>
-          <w:lang w:eastAsia="en-GB"/>
-        </w:rPr>
-        <w:t xml:space="preserve">, n.d.). Making use of actors on clusters is on the roadmap for the </w:t>
-      </w:r>
-      <w:proofErr w:type="spellStart"/>
-      <w:r>
-        <w:rPr>
-          <w:rFonts w:ascii="LMRoman12" w:eastAsia="Times New Roman" w:hAnsi="LMRoman12" w:cs="Times New Roman"/>
-          <w:lang w:eastAsia="en-GB"/>
-        </w:rPr>
-        <w:t>CoNuS</w:t>
-      </w:r>
-      <w:proofErr w:type="spellEnd"/>
-      <w:r>
-        <w:rPr>
-          <w:rFonts w:ascii="LMRoman12" w:eastAsia="Times New Roman" w:hAnsi="LMRoman12" w:cs="Times New Roman"/>
-          <w:lang w:eastAsia="en-GB"/>
-        </w:rPr>
-        <w:t xml:space="preserve"> library. </w:t>
+      <w:r>
+        <w:rPr>
+          <w:rFonts w:ascii="Arial" w:eastAsia="Times New Roman" w:hAnsi="Arial" w:cs="Arial"/>
+          <w:lang w:eastAsia="en-GB"/>
+        </w:rPr>
+        <w:t xml:space="preserve">, n.d.). Making use of actors on clusters is on the roadmap for the CoNuS library. </w:t>
       </w:r>
     </w:p>
     <w:p>
@@ -1067,13 +555,13 @@
         <w:spacing w:before="100" w:beforeAutospacing="1" w:after="100" w:afterAutospacing="1"/>
         <w:jc w:val="both"/>
         <w:rPr>
-          <w:rFonts w:ascii="Times New Roman" w:eastAsia="Times New Roman" w:hAnsi="Times New Roman" w:cs="Times New Roman"/>
-          <w:lang w:eastAsia="en-GB"/>
-        </w:rPr>
-      </w:pPr>
-      <w:r>
-        <w:rPr>
-          <w:rFonts w:ascii="LMRoman12" w:eastAsia="Times New Roman" w:hAnsi="LMRoman12" w:cs="Times New Roman"/>
+          <w:rFonts w:ascii="Arial" w:eastAsia="Times New Roman" w:hAnsi="Arial" w:cs="Arial"/>
+          <w:lang w:eastAsia="en-GB"/>
+        </w:rPr>
+      </w:pPr>
+      <w:r>
+        <w:rPr>
+          <w:rFonts w:ascii="Arial" w:eastAsia="Times New Roman" w:hAnsi="Arial" w:cs="Arial"/>
           <w:b/>
           <w:bCs/>
           <w:sz w:val="34"/>
@@ -1088,33 +576,17 @@
         <w:spacing w:before="100" w:beforeAutospacing="1" w:after="100" w:afterAutospacing="1"/>
         <w:jc w:val="both"/>
         <w:rPr>
-          <w:rFonts w:ascii="Times New Roman" w:eastAsia="Times New Roman" w:hAnsi="Times New Roman" w:cs="Times New Roman"/>
-          <w:lang w:eastAsia="en-GB"/>
-        </w:rPr>
-      </w:pPr>
-      <w:r>
-        <w:rPr>
-          <w:rFonts w:ascii="LMRoman12" w:eastAsia="Times New Roman" w:hAnsi="LMRoman12" w:cs="Times New Roman"/>
+          <w:rFonts w:ascii="Arial" w:eastAsia="Times New Roman" w:hAnsi="Arial" w:cs="Arial"/>
+          <w:lang w:eastAsia="en-GB"/>
+        </w:rPr>
+      </w:pPr>
+      <w:r>
+        <w:rPr>
+          <w:rFonts w:ascii="Arial" w:eastAsia="Times New Roman" w:hAnsi="Arial" w:cs="Arial"/>
           <w:lang w:eastAsia="en-GB"/>
         </w:rPr>
         <w:lastRenderedPageBreak/>
-        <w:t xml:space="preserve">As </w:t>
-      </w:r>
-      <w:proofErr w:type="spellStart"/>
-      <w:r>
-        <w:rPr>
-          <w:rFonts w:ascii="LMRoman12" w:eastAsia="Times New Roman" w:hAnsi="LMRoman12" w:cs="Times New Roman"/>
-          <w:lang w:eastAsia="en-GB"/>
-        </w:rPr>
-        <w:t>CoNuS</w:t>
-      </w:r>
-      <w:proofErr w:type="spellEnd"/>
-      <w:r>
-        <w:rPr>
-          <w:rFonts w:ascii="LMRoman12" w:eastAsia="Times New Roman" w:hAnsi="LMRoman12" w:cs="Times New Roman"/>
-          <w:lang w:eastAsia="en-GB"/>
-        </w:rPr>
-        <w:t xml:space="preserve"> is experimental, it currently lacks an integrated visualization library. The aim of this independent research project will be to design and build a visualization library with the following outcomes: </w:t>
+        <w:t xml:space="preserve">As CoNuS is experimental, it currently lacks an integrated visualization library. The aim of this independent research project will be to design and build a visualization library with the following outcomes: </w:t>
       </w:r>
     </w:p>
     <w:p>
@@ -1126,32 +598,18 @@
         </w:numPr>
         <w:jc w:val="both"/>
         <w:rPr>
-          <w:rFonts w:ascii="LMRoman12" w:hAnsi="LMRoman12"/>
-        </w:rPr>
-      </w:pPr>
-      <w:r>
-        <w:rPr>
-          <w:rFonts w:ascii="LMRoman12" w:hAnsi="LMRoman12"/>
-        </w:rPr>
-        <w:t xml:space="preserve">Create an easy-to-use, general purpose plotting library for Scala that can plot sci- </w:t>
-      </w:r>
-      <w:proofErr w:type="spellStart"/>
-      <w:r>
-        <w:rPr>
-          <w:rFonts w:ascii="LMRoman12" w:hAnsi="LMRoman12"/>
-        </w:rPr>
-        <w:t>entific</w:t>
-      </w:r>
-      <w:proofErr w:type="spellEnd"/>
-      <w:r>
-        <w:rPr>
-          <w:rFonts w:ascii="LMRoman12" w:hAnsi="LMRoman12"/>
-        </w:rPr>
-        <w:t xml:space="preserve"> data, much like matplotlib for Python (</w:t>
-      </w:r>
-      <w:r>
-        <w:rPr>
-          <w:rFonts w:ascii="LMRoman12" w:hAnsi="LMRoman12"/>
+          <w:rFonts w:ascii="Arial" w:hAnsi="Arial" w:cs="Arial"/>
+        </w:rPr>
+      </w:pPr>
+      <w:r>
+        <w:rPr>
+          <w:rFonts w:ascii="Arial" w:hAnsi="Arial" w:cs="Arial"/>
+        </w:rPr>
+        <w:t>Create an easy-to-use, general purpose plotting library for Scala that can plot scientific data, much like matplotlib for Python (</w:t>
+      </w:r>
+      <w:r>
+        <w:rPr>
+          <w:rFonts w:ascii="Arial" w:hAnsi="Arial" w:cs="Arial"/>
           <w:i/>
           <w:iCs/>
         </w:rPr>
@@ -1159,7 +617,7 @@
       </w:r>
       <w:r>
         <w:rPr>
-          <w:rFonts w:ascii="LMRoman12" w:hAnsi="LMRoman12"/>
+          <w:rFonts w:ascii="Arial" w:hAnsi="Arial" w:cs="Arial"/>
         </w:rPr>
         <w:t xml:space="preserve">, n.d.). </w:t>
       </w:r>
@@ -1173,28 +631,14 @@
         </w:numPr>
         <w:jc w:val="both"/>
         <w:rPr>
-          <w:rFonts w:ascii="LMRoman12" w:hAnsi="LMRoman12"/>
-        </w:rPr>
-      </w:pPr>
-      <w:r>
-        <w:rPr>
-          <w:rFonts w:ascii="LMRoman12" w:hAnsi="LMRoman12"/>
-        </w:rPr>
-        <w:t xml:space="preserve">Allow </w:t>
-      </w:r>
-      <w:proofErr w:type="spellStart"/>
-      <w:r>
-        <w:rPr>
-          <w:rFonts w:ascii="LMRoman12" w:hAnsi="LMRoman12"/>
-        </w:rPr>
-        <w:t>CoNuS</w:t>
-      </w:r>
-      <w:proofErr w:type="spellEnd"/>
-      <w:r>
-        <w:rPr>
-          <w:rFonts w:ascii="LMRoman12" w:hAnsi="LMRoman12"/>
-        </w:rPr>
-        <w:t xml:space="preserve"> forward models to be visualized easily. </w:t>
+          <w:rFonts w:ascii="Arial" w:hAnsi="Arial" w:cs="Arial"/>
+        </w:rPr>
+      </w:pPr>
+      <w:r>
+        <w:rPr>
+          <w:rFonts w:ascii="Arial" w:hAnsi="Arial" w:cs="Arial"/>
+        </w:rPr>
+        <w:t xml:space="preserve">Allow CoNuS forward models to be visualized easily. </w:t>
       </w:r>
     </w:p>
     <w:p>
@@ -1206,12 +650,12 @@
         </w:numPr>
         <w:jc w:val="both"/>
         <w:rPr>
-          <w:rFonts w:ascii="LMRoman12" w:hAnsi="LMRoman12"/>
-        </w:rPr>
-      </w:pPr>
-      <w:r>
-        <w:rPr>
-          <w:rFonts w:ascii="LMRoman12" w:hAnsi="LMRoman12"/>
+          <w:rFonts w:ascii="Arial" w:hAnsi="Arial" w:cs="Arial"/>
+        </w:rPr>
+      </w:pPr>
+      <w:r>
+        <w:rPr>
+          <w:rFonts w:ascii="Arial" w:hAnsi="Arial" w:cs="Arial"/>
         </w:rPr>
         <w:t xml:space="preserve">Implement enhanced functionality that creates interactive scientific charts, not just static ones. </w:t>
       </w:r>
@@ -1225,42 +669,14 @@
         </w:numPr>
         <w:jc w:val="both"/>
         <w:rPr>
-          <w:rFonts w:ascii="LMRoman12" w:hAnsi="LMRoman12"/>
-        </w:rPr>
-      </w:pPr>
-      <w:r>
-        <w:rPr>
-          <w:rFonts w:ascii="LMRoman12" w:hAnsi="LMRoman12"/>
-        </w:rPr>
-        <w:t xml:space="preserve">Integrate the library to run seamlessly with </w:t>
-      </w:r>
-      <w:proofErr w:type="spellStart"/>
-      <w:r>
-        <w:rPr>
-          <w:rFonts w:ascii="LMRoman12" w:hAnsi="LMRoman12"/>
-        </w:rPr>
-        <w:t>Jupyter</w:t>
-      </w:r>
-      <w:proofErr w:type="spellEnd"/>
-      <w:r>
-        <w:rPr>
-          <w:rFonts w:ascii="LMRoman12" w:hAnsi="LMRoman12"/>
-        </w:rPr>
-        <w:t xml:space="preserve"> notebooks in addition to run- </w:t>
-      </w:r>
-      <w:proofErr w:type="spellStart"/>
-      <w:r>
-        <w:rPr>
-          <w:rFonts w:ascii="LMRoman12" w:hAnsi="LMRoman12"/>
-        </w:rPr>
-        <w:t>ning</w:t>
-      </w:r>
-      <w:proofErr w:type="spellEnd"/>
-      <w:r>
-        <w:rPr>
-          <w:rFonts w:ascii="LMRoman12" w:hAnsi="LMRoman12"/>
-        </w:rPr>
-        <w:t xml:space="preserve"> on the JVM. </w:t>
+          <w:rFonts w:ascii="Arial" w:hAnsi="Arial" w:cs="Arial"/>
+        </w:rPr>
+      </w:pPr>
+      <w:r>
+        <w:rPr>
+          <w:rFonts w:ascii="Arial" w:hAnsi="Arial" w:cs="Arial"/>
+        </w:rPr>
+        <w:t xml:space="preserve">Integrate the library to run seamlessly with Jupyter notebooks in addition to running on the JVM. </w:t>
       </w:r>
     </w:p>
     <w:p>
@@ -1272,12 +688,12 @@
         </w:numPr>
         <w:jc w:val="both"/>
         <w:rPr>
-          <w:rFonts w:ascii="LMRoman12" w:hAnsi="LMRoman12"/>
-        </w:rPr>
-      </w:pPr>
-      <w:r>
-        <w:rPr>
-          <w:rFonts w:ascii="LMRoman12" w:hAnsi="LMRoman12"/>
+          <w:rFonts w:ascii="Arial" w:hAnsi="Arial" w:cs="Arial"/>
+        </w:rPr>
+      </w:pPr>
+      <w:r>
+        <w:rPr>
+          <w:rFonts w:ascii="Arial" w:hAnsi="Arial" w:cs="Arial"/>
         </w:rPr>
         <w:t xml:space="preserve">Leverage functional programming design and Scala’s type system to ensure program correctness. </w:t>
       </w:r>
@@ -1291,12 +707,12 @@
         </w:numPr>
         <w:jc w:val="both"/>
         <w:rPr>
-          <w:rFonts w:ascii="LMRoman12" w:hAnsi="LMRoman12"/>
-        </w:rPr>
-      </w:pPr>
-      <w:r>
-        <w:rPr>
-          <w:rFonts w:ascii="LMRoman12" w:hAnsi="LMRoman12"/>
+          <w:rFonts w:ascii="Arial" w:hAnsi="Arial" w:cs="Arial"/>
+        </w:rPr>
+      </w:pPr>
+      <w:r>
+        <w:rPr>
+          <w:rFonts w:ascii="Arial" w:hAnsi="Arial" w:cs="Arial"/>
         </w:rPr>
         <w:t xml:space="preserve">Make an original contribution to the Scala open-source community. </w:t>
       </w:r>
@@ -1306,12 +722,12 @@
         <w:pStyle w:val="NormalWeb"/>
         <w:jc w:val="both"/>
         <w:rPr>
-          <w:rFonts w:ascii="LMRoman12" w:hAnsi="LMRoman12"/>
-        </w:rPr>
-      </w:pPr>
-      <w:r>
-        <w:rPr>
-          <w:rFonts w:ascii="LMRoman12" w:hAnsi="LMRoman12"/>
+          <w:rFonts w:ascii="Arial" w:hAnsi="Arial" w:cs="Arial"/>
+        </w:rPr>
+      </w:pPr>
+      <w:r>
+        <w:rPr>
+          <w:rFonts w:ascii="Arial" w:hAnsi="Arial" w:cs="Arial"/>
           <w:b/>
           <w:bCs/>
           <w:sz w:val="28"/>
@@ -1325,12 +741,12 @@
         <w:pStyle w:val="NormalWeb"/>
         <w:jc w:val="both"/>
         <w:rPr>
-          <w:rFonts w:ascii="LMRoman12" w:hAnsi="LMRoman12"/>
-        </w:rPr>
-      </w:pPr>
-      <w:r>
-        <w:rPr>
-          <w:rFonts w:ascii="LMRoman12" w:hAnsi="LMRoman12"/>
+          <w:rFonts w:ascii="Arial" w:hAnsi="Arial" w:cs="Arial"/>
+        </w:rPr>
+      </w:pPr>
+      <w:r>
+        <w:rPr>
+          <w:rFonts w:ascii="Arial" w:hAnsi="Arial" w:cs="Arial"/>
         </w:rPr>
         <w:t xml:space="preserve">In this section I will outline the expected project schedule. Some of the items in the schedule were already underway or completed as of the time of writing. </w:t>
       </w:r>
@@ -1339,10 +755,13 @@
       <w:pPr>
         <w:pStyle w:val="NormalWeb"/>
         <w:jc w:val="both"/>
-      </w:pPr>
-      <w:r>
-        <w:rPr>
-          <w:rFonts w:ascii="LMRoman12" w:hAnsi="LMRoman12"/>
+        <w:rPr>
+          <w:rFonts w:ascii="Arial" w:hAnsi="Arial" w:cs="Arial"/>
+        </w:rPr>
+      </w:pPr>
+      <w:r>
+        <w:rPr>
+          <w:rFonts w:ascii="Arial" w:hAnsi="Arial" w:cs="Arial"/>
           <w:b/>
           <w:bCs/>
         </w:rPr>
@@ -1353,24 +772,17 @@
       <w:pPr>
         <w:pStyle w:val="NormalWeb"/>
         <w:jc w:val="both"/>
-      </w:pPr>
-      <w:proofErr w:type="spellStart"/>
-      <w:r>
-        <w:rPr>
-          <w:rFonts w:ascii="LMRoman12" w:hAnsi="LMRoman12"/>
+        <w:rPr>
+          <w:rFonts w:ascii="Arial" w:hAnsi="Arial" w:cs="Arial"/>
+        </w:rPr>
+      </w:pPr>
+      <w:r>
+        <w:rPr>
+          <w:rFonts w:ascii="Arial" w:hAnsi="Arial" w:cs="Arial"/>
           <w:i/>
           <w:iCs/>
         </w:rPr>
-        <w:t>i</w:t>
-      </w:r>
-      <w:proofErr w:type="spellEnd"/>
-      <w:r>
-        <w:rPr>
-          <w:rFonts w:ascii="LMRoman12" w:hAnsi="LMRoman12"/>
-          <w:i/>
-          <w:iCs/>
-        </w:rPr>
-        <w:t xml:space="preserve">. Literature Review </w:t>
+        <w:t xml:space="preserve">i. Literature Review </w:t>
       </w:r>
     </w:p>
     <w:p>
@@ -1382,28 +794,14 @@
         </w:numPr>
         <w:jc w:val="both"/>
         <w:rPr>
-          <w:rFonts w:ascii="LMRoman12" w:hAnsi="LMRoman12"/>
-        </w:rPr>
-      </w:pPr>
-      <w:r>
-        <w:rPr>
-          <w:rFonts w:ascii="LMRoman12" w:hAnsi="LMRoman12"/>
-        </w:rPr>
-        <w:t xml:space="preserve">Review literature on forward modelling, data visualization, and functional program- </w:t>
-      </w:r>
-      <w:proofErr w:type="spellStart"/>
-      <w:r>
-        <w:rPr>
-          <w:rFonts w:ascii="LMRoman12" w:hAnsi="LMRoman12"/>
-        </w:rPr>
-        <w:t>ming</w:t>
-      </w:r>
-      <w:proofErr w:type="spellEnd"/>
-      <w:r>
-        <w:rPr>
-          <w:rFonts w:ascii="LMRoman12" w:hAnsi="LMRoman12"/>
-        </w:rPr>
-        <w:t xml:space="preserve"> techniques. </w:t>
+          <w:rFonts w:ascii="Arial" w:hAnsi="Arial" w:cs="Arial"/>
+        </w:rPr>
+      </w:pPr>
+      <w:r>
+        <w:rPr>
+          <w:rFonts w:ascii="Arial" w:hAnsi="Arial" w:cs="Arial"/>
+        </w:rPr>
+        <w:t xml:space="preserve">Review literature on forward modelling, data visualization, and functional programming techniques. </w:t>
       </w:r>
     </w:p>
     <w:p>
@@ -1415,41 +813,27 @@
         </w:numPr>
         <w:jc w:val="both"/>
         <w:rPr>
-          <w:rFonts w:ascii="LMRoman12" w:hAnsi="LMRoman12"/>
-        </w:rPr>
-      </w:pPr>
-      <w:r>
-        <w:rPr>
-          <w:rFonts w:ascii="LMRoman12" w:hAnsi="LMRoman12"/>
-        </w:rPr>
-        <w:t xml:space="preserve">I have completed the literature review on forward modelling, understand why the </w:t>
-      </w:r>
-      <w:proofErr w:type="spellStart"/>
-      <w:r>
-        <w:rPr>
-          <w:rFonts w:ascii="LMRoman12" w:hAnsi="LMRoman12"/>
-        </w:rPr>
-        <w:t>CoNuS</w:t>
-      </w:r>
-      <w:proofErr w:type="spellEnd"/>
-      <w:r>
-        <w:rPr>
-          <w:rFonts w:ascii="LMRoman12" w:hAnsi="LMRoman12"/>
-        </w:rPr>
-        <w:t xml:space="preserve"> library exists, and why there is the need to develop a visualization library for the JVM and that integrates with it. I will continue to review literature on data visualization and functional programming. </w:t>
-      </w:r>
-    </w:p>
-    <w:p>
-      <w:pPr>
-        <w:pStyle w:val="NormalWeb"/>
-        <w:jc w:val="both"/>
-        <w:rPr>
-          <w:rFonts w:ascii="LMRoman12" w:hAnsi="LMRoman12"/>
-        </w:rPr>
-      </w:pPr>
-      <w:r>
-        <w:rPr>
-          <w:rFonts w:ascii="LMRoman12" w:hAnsi="LMRoman12"/>
+          <w:rFonts w:ascii="Arial" w:hAnsi="Arial" w:cs="Arial"/>
+        </w:rPr>
+      </w:pPr>
+      <w:r>
+        <w:rPr>
+          <w:rFonts w:ascii="Arial" w:hAnsi="Arial" w:cs="Arial"/>
+        </w:rPr>
+        <w:t xml:space="preserve">I have completed the literature review on forward modelling, understand why the CoNuS library exists, and why there is the need to develop a visualization library for the JVM and that integrates with it. I will continue to review literature on data visualization and functional programming. </w:t>
+      </w:r>
+    </w:p>
+    <w:p>
+      <w:pPr>
+        <w:pStyle w:val="NormalWeb"/>
+        <w:jc w:val="both"/>
+        <w:rPr>
+          <w:rFonts w:ascii="Arial" w:hAnsi="Arial" w:cs="Arial"/>
+        </w:rPr>
+      </w:pPr>
+      <w:r>
+        <w:rPr>
+          <w:rFonts w:ascii="Arial" w:hAnsi="Arial" w:cs="Arial"/>
           <w:i/>
           <w:iCs/>
         </w:rPr>
@@ -1460,64 +844,28 @@
       <w:pPr>
         <w:pStyle w:val="NormalWeb"/>
         <w:jc w:val="both"/>
-      </w:pPr>
-      <w:r>
-        <w:rPr>
-          <w:rFonts w:ascii="LMRoman12" w:hAnsi="LMRoman12"/>
-        </w:rPr>
-        <w:t xml:space="preserve">• I have reviewed existing visualization libraries for Scala and the JVM. I have con- </w:t>
-      </w:r>
-      <w:proofErr w:type="spellStart"/>
-      <w:r>
-        <w:rPr>
-          <w:rFonts w:ascii="LMRoman12" w:hAnsi="LMRoman12"/>
-        </w:rPr>
-        <w:t>cluded</w:t>
-      </w:r>
-      <w:proofErr w:type="spellEnd"/>
-      <w:r>
-        <w:rPr>
-          <w:rFonts w:ascii="LMRoman12" w:hAnsi="LMRoman12"/>
-        </w:rPr>
-        <w:t xml:space="preserve"> that </w:t>
-      </w:r>
-      <w:proofErr w:type="spellStart"/>
-      <w:r>
-        <w:rPr>
-          <w:rFonts w:ascii="LMRoman12" w:hAnsi="LMRoman12"/>
-        </w:rPr>
-        <w:t>non of</w:t>
-      </w:r>
-      <w:proofErr w:type="spellEnd"/>
-      <w:r>
-        <w:rPr>
-          <w:rFonts w:ascii="LMRoman12" w:hAnsi="LMRoman12"/>
-        </w:rPr>
-        <w:t xml:space="preserve"> the existing options meet the requirements for this project. As a consequence of this review, I have decided to build the library from scratch leveraging open source libraries such as </w:t>
-      </w:r>
-      <w:proofErr w:type="spellStart"/>
-      <w:r>
-        <w:rPr>
-          <w:rFonts w:ascii="LMRoman12" w:hAnsi="LMRoman12"/>
-        </w:rPr>
-        <w:t>Plotlyjs</w:t>
-      </w:r>
-      <w:proofErr w:type="spellEnd"/>
-      <w:r>
-        <w:rPr>
-          <w:rFonts w:ascii="LMRoman12" w:hAnsi="LMRoman12"/>
-        </w:rPr>
-        <w:t xml:space="preserve">. </w:t>
-      </w:r>
-    </w:p>
-    <w:p>
-      <w:pPr>
-        <w:pStyle w:val="NormalWeb"/>
-        <w:jc w:val="both"/>
-      </w:pPr>
-      <w:r>
-        <w:rPr>
-          <w:rFonts w:ascii="LMRoman12" w:hAnsi="LMRoman12"/>
+        <w:rPr>
+          <w:rFonts w:ascii="Arial" w:hAnsi="Arial" w:cs="Arial"/>
+        </w:rPr>
+      </w:pPr>
+      <w:r>
+        <w:rPr>
+          <w:rFonts w:ascii="Arial" w:hAnsi="Arial" w:cs="Arial"/>
+        </w:rPr>
+        <w:t xml:space="preserve">• I have reviewed existing visualization libraries for Scala and the JVM. I have concluded that non of the existing options meet the requirements for this project. As a consequence of this review, I have decided to build the library from scratch leveraging open source libraries such as Plotlyjs. </w:t>
+      </w:r>
+    </w:p>
+    <w:p>
+      <w:pPr>
+        <w:pStyle w:val="NormalWeb"/>
+        <w:jc w:val="both"/>
+        <w:rPr>
+          <w:rFonts w:ascii="Arial" w:hAnsi="Arial" w:cs="Arial"/>
+        </w:rPr>
+      </w:pPr>
+      <w:r>
+        <w:rPr>
+          <w:rFonts w:ascii="Arial" w:hAnsi="Arial" w:cs="Arial"/>
           <w:i/>
           <w:iCs/>
         </w:rPr>
@@ -1528,10 +876,13 @@
       <w:pPr>
         <w:pStyle w:val="NormalWeb"/>
         <w:jc w:val="both"/>
-      </w:pPr>
-      <w:r>
-        <w:rPr>
-          <w:rFonts w:ascii="LMRoman12" w:hAnsi="LMRoman12"/>
+        <w:rPr>
+          <w:rFonts w:ascii="Arial" w:hAnsi="Arial" w:cs="Arial"/>
+        </w:rPr>
+      </w:pPr>
+      <w:r>
+        <w:rPr>
+          <w:rFonts w:ascii="Arial" w:hAnsi="Arial" w:cs="Arial"/>
         </w:rPr>
         <w:t xml:space="preserve">• Review functional approaches to designing software, understanding Scala’s type system and how to utilize Scala’s functional features to build robust software. </w:t>
       </w:r>
@@ -1540,10 +891,13 @@
       <w:pPr>
         <w:pStyle w:val="NormalWeb"/>
         <w:jc w:val="both"/>
-      </w:pPr>
-      <w:r>
-        <w:rPr>
-          <w:rFonts w:ascii="LMRoman12" w:hAnsi="LMRoman12"/>
+        <w:rPr>
+          <w:rFonts w:ascii="Arial" w:hAnsi="Arial" w:cs="Arial"/>
+        </w:rPr>
+      </w:pPr>
+      <w:r>
+        <w:rPr>
+          <w:rFonts w:ascii="Arial" w:hAnsi="Arial" w:cs="Arial"/>
           <w:i/>
           <w:iCs/>
         </w:rPr>
@@ -1554,10 +908,13 @@
       <w:pPr>
         <w:pStyle w:val="NormalWeb"/>
         <w:jc w:val="both"/>
-      </w:pPr>
-      <w:r>
-        <w:rPr>
-          <w:rFonts w:ascii="LMRoman12" w:hAnsi="LMRoman12"/>
+        <w:rPr>
+          <w:rFonts w:ascii="Arial" w:hAnsi="Arial" w:cs="Arial"/>
+        </w:rPr>
+      </w:pPr>
+      <w:r>
+        <w:rPr>
+          <w:rFonts w:ascii="Arial" w:hAnsi="Arial" w:cs="Arial"/>
         </w:rPr>
         <w:t xml:space="preserve">• I have implemented basic code for rendering charts. I will expand on this by adding more visualization options and additional interactive chart components as they are required. </w:t>
       </w:r>
@@ -1566,26 +923,32 @@
       <w:pPr>
         <w:pStyle w:val="NormalWeb"/>
         <w:jc w:val="both"/>
-      </w:pPr>
-      <w:r>
-        <w:rPr>
-          <w:rFonts w:ascii="LMRoman12" w:hAnsi="LMRoman12"/>
+        <w:rPr>
+          <w:rFonts w:ascii="Arial" w:hAnsi="Arial" w:cs="Arial"/>
+        </w:rPr>
+      </w:pPr>
+      <w:r>
+        <w:rPr>
+          <w:rFonts w:ascii="Arial" w:hAnsi="Arial" w:cs="Arial"/>
           <w:i/>
           <w:iCs/>
         </w:rPr>
+        <w:t xml:space="preserve">v. Write Project Plan </w:t>
+      </w:r>
+    </w:p>
+    <w:p>
+      <w:pPr>
+        <w:pStyle w:val="NormalWeb"/>
+        <w:jc w:val="both"/>
+        <w:rPr>
+          <w:rFonts w:ascii="Arial" w:hAnsi="Arial" w:cs="Arial"/>
+        </w:rPr>
+      </w:pPr>
+      <w:r>
+        <w:rPr>
+          <w:rFonts w:ascii="Arial" w:hAnsi="Arial" w:cs="Arial"/>
+        </w:rPr>
         <w:lastRenderedPageBreak/>
-        <w:t xml:space="preserve">v. Write Project Plan </w:t>
-      </w:r>
-    </w:p>
-    <w:p>
-      <w:pPr>
-        <w:pStyle w:val="NormalWeb"/>
-        <w:jc w:val="both"/>
-      </w:pPr>
-      <w:r>
-        <w:rPr>
-          <w:rFonts w:ascii="LMRoman12" w:hAnsi="LMRoman12"/>
-        </w:rPr>
         <w:t xml:space="preserve">• Get project plan ready for submission by the 26th of June deadline. </w:t>
       </w:r>
     </w:p>
@@ -1593,10 +956,13 @@
       <w:pPr>
         <w:pStyle w:val="NormalWeb"/>
         <w:jc w:val="both"/>
-      </w:pPr>
-      <w:r>
-        <w:rPr>
-          <w:rFonts w:ascii="LMRoman12" w:hAnsi="LMRoman12"/>
+        <w:rPr>
+          <w:rFonts w:ascii="Arial" w:hAnsi="Arial" w:cs="Arial"/>
+        </w:rPr>
+      </w:pPr>
+      <w:r>
+        <w:rPr>
+          <w:rFonts w:ascii="Arial" w:hAnsi="Arial" w:cs="Arial"/>
           <w:b/>
           <w:bCs/>
         </w:rPr>
@@ -1607,24 +973,17 @@
       <w:pPr>
         <w:pStyle w:val="NormalWeb"/>
         <w:jc w:val="both"/>
-      </w:pPr>
-      <w:proofErr w:type="spellStart"/>
-      <w:r>
-        <w:rPr>
-          <w:rFonts w:ascii="LMRoman12" w:hAnsi="LMRoman12"/>
+        <w:rPr>
+          <w:rFonts w:ascii="Arial" w:hAnsi="Arial" w:cs="Arial"/>
+        </w:rPr>
+      </w:pPr>
+      <w:r>
+        <w:rPr>
+          <w:rFonts w:ascii="Arial" w:hAnsi="Arial" w:cs="Arial"/>
           <w:i/>
           <w:iCs/>
         </w:rPr>
-        <w:t>i</w:t>
-      </w:r>
-      <w:proofErr w:type="spellEnd"/>
-      <w:r>
-        <w:rPr>
-          <w:rFonts w:ascii="LMRoman12" w:hAnsi="LMRoman12"/>
-          <w:i/>
-          <w:iCs/>
-        </w:rPr>
-        <w:t xml:space="preserve">. Design Advanced Components of Library </w:t>
+        <w:t xml:space="preserve">i. Design Advanced Components of Library </w:t>
       </w:r>
     </w:p>
     <w:p>
@@ -1636,12 +995,12 @@
         </w:numPr>
         <w:jc w:val="both"/>
         <w:rPr>
-          <w:rFonts w:ascii="LMRoman12" w:hAnsi="LMRoman12"/>
-        </w:rPr>
-      </w:pPr>
-      <w:r>
-        <w:rPr>
-          <w:rFonts w:ascii="LMRoman12" w:hAnsi="LMRoman12"/>
+          <w:rFonts w:ascii="Arial" w:hAnsi="Arial" w:cs="Arial"/>
+        </w:rPr>
+      </w:pPr>
+      <w:r>
+        <w:rPr>
+          <w:rFonts w:ascii="Arial" w:hAnsi="Arial" w:cs="Arial"/>
         </w:rPr>
         <w:t xml:space="preserve">Build on the existing code written in the previous phase. </w:t>
       </w:r>
@@ -1655,12 +1014,12 @@
         </w:numPr>
         <w:jc w:val="both"/>
         <w:rPr>
-          <w:rFonts w:ascii="LMRoman12" w:hAnsi="LMRoman12"/>
-        </w:rPr>
-      </w:pPr>
-      <w:r>
-        <w:rPr>
-          <w:rFonts w:ascii="LMRoman12" w:hAnsi="LMRoman12"/>
+          <w:rFonts w:ascii="Arial" w:hAnsi="Arial" w:cs="Arial"/>
+        </w:rPr>
+      </w:pPr>
+      <w:r>
+        <w:rPr>
+          <w:rFonts w:ascii="Arial" w:hAnsi="Arial" w:cs="Arial"/>
         </w:rPr>
         <w:t xml:space="preserve">This may require refactoring of the library and making it more structured by using interfaces and abstracting out redundant code. </w:t>
       </w:r>
@@ -1674,41 +1033,39 @@
         </w:numPr>
         <w:jc w:val="both"/>
         <w:rPr>
-          <w:rFonts w:ascii="LMRoman12" w:hAnsi="LMRoman12"/>
-        </w:rPr>
-      </w:pPr>
-      <w:r>
-        <w:rPr>
-          <w:rFonts w:ascii="LMRoman12" w:hAnsi="LMRoman12"/>
-        </w:rPr>
-        <w:t xml:space="preserve">Make the code more </w:t>
-      </w:r>
-      <w:proofErr w:type="spellStart"/>
-      <w:r>
-        <w:rPr>
-          <w:rFonts w:ascii="LMRoman12" w:hAnsi="LMRoman12"/>
-        </w:rPr>
-        <w:t>ecient</w:t>
-      </w:r>
-      <w:proofErr w:type="spellEnd"/>
-      <w:r>
-        <w:rPr>
-          <w:rFonts w:ascii="LMRoman12" w:hAnsi="LMRoman12"/>
-        </w:rPr>
-        <w:t xml:space="preserve"> if required. </w:t>
-      </w:r>
-    </w:p>
-    <w:p>
-      <w:pPr>
-        <w:pStyle w:val="NormalWeb"/>
-        <w:jc w:val="both"/>
-        <w:rPr>
-          <w:rFonts w:ascii="LMRoman12" w:hAnsi="LMRoman12"/>
-        </w:rPr>
-      </w:pPr>
-      <w:r>
-        <w:rPr>
-          <w:rFonts w:ascii="LMRoman12" w:hAnsi="LMRoman12"/>
+          <w:rFonts w:ascii="Arial" w:hAnsi="Arial" w:cs="Arial"/>
+        </w:rPr>
+      </w:pPr>
+      <w:r>
+        <w:rPr>
+          <w:rFonts w:ascii="Arial" w:hAnsi="Arial" w:cs="Arial"/>
+        </w:rPr>
+        <w:t>Make the code more e</w:t>
+      </w:r>
+      <w:r>
+        <w:rPr>
+          <w:rFonts w:ascii="Arial" w:hAnsi="Arial" w:cs="Arial"/>
+        </w:rPr>
+        <w:t>ffi</w:t>
+      </w:r>
+      <w:r>
+        <w:rPr>
+          <w:rFonts w:ascii="Arial" w:hAnsi="Arial" w:cs="Arial"/>
+        </w:rPr>
+        <w:t xml:space="preserve">cient if required. </w:t>
+      </w:r>
+    </w:p>
+    <w:p>
+      <w:pPr>
+        <w:pStyle w:val="NormalWeb"/>
+        <w:jc w:val="both"/>
+        <w:rPr>
+          <w:rFonts w:ascii="Arial" w:hAnsi="Arial" w:cs="Arial"/>
+        </w:rPr>
+      </w:pPr>
+      <w:r>
+        <w:rPr>
+          <w:rFonts w:ascii="Arial" w:hAnsi="Arial" w:cs="Arial"/>
           <w:i/>
           <w:iCs/>
         </w:rPr>
@@ -1720,12 +1077,12 @@
         <w:pStyle w:val="NormalWeb"/>
         <w:jc w:val="both"/>
         <w:rPr>
-          <w:rFonts w:ascii="LMRoman12" w:hAnsi="LMRoman12"/>
-        </w:rPr>
-      </w:pPr>
-      <w:r>
-        <w:rPr>
-          <w:rFonts w:ascii="LMRoman12" w:hAnsi="LMRoman12"/>
+          <w:rFonts w:ascii="Arial" w:hAnsi="Arial" w:cs="Arial"/>
+        </w:rPr>
+      </w:pPr>
+      <w:r>
+        <w:rPr>
+          <w:rFonts w:ascii="Arial" w:hAnsi="Arial" w:cs="Arial"/>
         </w:rPr>
         <w:t xml:space="preserve">• Review more closely work done with existing state-of-the-art visualization libraries. This will ensure that the existing codebase is in line with best practices. </w:t>
       </w:r>
@@ -1735,12 +1092,12 @@
         <w:pStyle w:val="NormalWeb"/>
         <w:jc w:val="both"/>
         <w:rPr>
-          <w:rFonts w:ascii="LMRoman12" w:hAnsi="LMRoman12"/>
-        </w:rPr>
-      </w:pPr>
-      <w:r>
-        <w:rPr>
-          <w:rFonts w:ascii="LMRoman12" w:hAnsi="LMRoman12"/>
+          <w:rFonts w:ascii="Arial" w:hAnsi="Arial" w:cs="Arial"/>
+        </w:rPr>
+      </w:pPr>
+      <w:r>
+        <w:rPr>
+          <w:rFonts w:ascii="Arial" w:hAnsi="Arial" w:cs="Arial"/>
           <w:i/>
           <w:iCs/>
         </w:rPr>
@@ -1752,12 +1109,12 @@
         <w:pStyle w:val="NormalWeb"/>
         <w:jc w:val="both"/>
         <w:rPr>
-          <w:rFonts w:ascii="LMRoman12" w:hAnsi="LMRoman12"/>
-        </w:rPr>
-      </w:pPr>
-      <w:r>
-        <w:rPr>
-          <w:rFonts w:ascii="LMRoman12" w:hAnsi="LMRoman12"/>
+          <w:rFonts w:ascii="Arial" w:hAnsi="Arial" w:cs="Arial"/>
+        </w:rPr>
+      </w:pPr>
+      <w:r>
+        <w:rPr>
+          <w:rFonts w:ascii="Arial" w:hAnsi="Arial" w:cs="Arial"/>
         </w:rPr>
         <w:t xml:space="preserve">• Maintain notes on the work done so far, with the aim of combining these notes into the independent research project report. </w:t>
       </w:r>
@@ -1767,12 +1124,12 @@
         <w:pStyle w:val="NormalWeb"/>
         <w:jc w:val="both"/>
         <w:rPr>
-          <w:rFonts w:ascii="LMRoman12" w:hAnsi="LMRoman12"/>
-        </w:rPr>
-      </w:pPr>
-      <w:r>
-        <w:rPr>
-          <w:rFonts w:ascii="LMRoman12" w:hAnsi="LMRoman12"/>
+          <w:rFonts w:ascii="Arial" w:hAnsi="Arial" w:cs="Arial"/>
+        </w:rPr>
+      </w:pPr>
+      <w:r>
+        <w:rPr>
+          <w:rFonts w:ascii="Arial" w:hAnsi="Arial" w:cs="Arial"/>
           <w:i/>
           <w:iCs/>
         </w:rPr>
@@ -1784,38 +1141,39 @@
         <w:pStyle w:val="NormalWeb"/>
         <w:jc w:val="both"/>
         <w:rPr>
-          <w:rFonts w:ascii="LMRoman12" w:hAnsi="LMRoman12"/>
-        </w:rPr>
-      </w:pPr>
-      <w:r>
-        <w:rPr>
-          <w:rFonts w:ascii="LMRoman12" w:hAnsi="LMRoman12"/>
-        </w:rPr>
-        <w:t xml:space="preserve">• Review the codebase and remove redundant or </w:t>
-      </w:r>
-      <w:proofErr w:type="spellStart"/>
-      <w:r>
-        <w:rPr>
-          <w:rFonts w:ascii="LMRoman12" w:hAnsi="LMRoman12"/>
-        </w:rPr>
-        <w:t>inecient</w:t>
-      </w:r>
-      <w:proofErr w:type="spellEnd"/>
-      <w:r>
-        <w:rPr>
-          <w:rFonts w:ascii="LMRoman12" w:hAnsi="LMRoman12"/>
-        </w:rPr>
-        <w:t xml:space="preserve"> code. </w:t>
-      </w:r>
-    </w:p>
-    <w:p>
-      <w:pPr>
-        <w:pStyle w:val="NormalWeb"/>
-        <w:jc w:val="both"/>
-      </w:pPr>
-      <w:r>
-        <w:rPr>
-          <w:rFonts w:ascii="LMRoman12" w:hAnsi="LMRoman12"/>
+          <w:rFonts w:ascii="Arial" w:hAnsi="Arial" w:cs="Arial"/>
+        </w:rPr>
+      </w:pPr>
+      <w:r>
+        <w:rPr>
+          <w:rFonts w:ascii="Arial" w:hAnsi="Arial" w:cs="Arial"/>
+        </w:rPr>
+        <w:t>• Review the codebase and remove redundant or ine</w:t>
+      </w:r>
+      <w:r>
+        <w:rPr>
+          <w:rFonts w:ascii="Arial" w:hAnsi="Arial" w:cs="Arial"/>
+        </w:rPr>
+        <w:t>ffi</w:t>
+      </w:r>
+      <w:r>
+        <w:rPr>
+          <w:rFonts w:ascii="Arial" w:hAnsi="Arial" w:cs="Arial"/>
+        </w:rPr>
+        <w:t xml:space="preserve">cient code. </w:t>
+      </w:r>
+    </w:p>
+    <w:p>
+      <w:pPr>
+        <w:pStyle w:val="NormalWeb"/>
+        <w:jc w:val="both"/>
+        <w:rPr>
+          <w:rFonts w:ascii="Arial" w:hAnsi="Arial" w:cs="Arial"/>
+        </w:rPr>
+      </w:pPr>
+      <w:r>
+        <w:rPr>
+          <w:rFonts w:ascii="Arial" w:hAnsi="Arial" w:cs="Arial"/>
           <w:b/>
           <w:bCs/>
         </w:rPr>
@@ -1826,24 +1184,17 @@
       <w:pPr>
         <w:pStyle w:val="NormalWeb"/>
         <w:jc w:val="both"/>
-      </w:pPr>
-      <w:proofErr w:type="spellStart"/>
-      <w:r>
-        <w:rPr>
-          <w:rFonts w:ascii="LMRoman12" w:hAnsi="LMRoman12"/>
+        <w:rPr>
+          <w:rFonts w:ascii="Arial" w:hAnsi="Arial" w:cs="Arial"/>
+        </w:rPr>
+      </w:pPr>
+      <w:r>
+        <w:rPr>
+          <w:rFonts w:ascii="Arial" w:hAnsi="Arial" w:cs="Arial"/>
           <w:i/>
           <w:iCs/>
         </w:rPr>
-        <w:t>i</w:t>
-      </w:r>
-      <w:proofErr w:type="spellEnd"/>
-      <w:r>
-        <w:rPr>
-          <w:rFonts w:ascii="LMRoman12" w:hAnsi="LMRoman12"/>
-          <w:i/>
-          <w:iCs/>
-        </w:rPr>
-        <w:t xml:space="preserve">. Test Library </w:t>
+        <w:t xml:space="preserve">i. Test Library </w:t>
       </w:r>
     </w:p>
     <w:p>
@@ -1860,12 +1211,12 @@
         <w:ind w:left="360"/>
         <w:jc w:val="both"/>
         <w:rPr>
-          <w:rFonts w:ascii="LMRoman12" w:hAnsi="LMRoman12"/>
-        </w:rPr>
-      </w:pPr>
-      <w:r>
-        <w:rPr>
-          <w:rFonts w:ascii="LMRoman12" w:hAnsi="LMRoman12"/>
+          <w:rFonts w:ascii="Arial" w:hAnsi="Arial" w:cs="Arial"/>
+        </w:rPr>
+      </w:pPr>
+      <w:r>
+        <w:rPr>
+          <w:rFonts w:ascii="Arial" w:hAnsi="Arial" w:cs="Arial"/>
         </w:rPr>
         <w:t xml:space="preserve">Run full suite of unit tests and get the codebase to compile and pass all the tests. </w:t>
       </w:r>
@@ -1884,28 +1235,14 @@
         <w:ind w:left="360"/>
         <w:jc w:val="both"/>
         <w:rPr>
-          <w:rFonts w:ascii="LMRoman12" w:hAnsi="LMRoman12"/>
-        </w:rPr>
-      </w:pPr>
-      <w:r>
-        <w:rPr>
-          <w:rFonts w:ascii="LMRoman12" w:hAnsi="LMRoman12"/>
-        </w:rPr>
-        <w:t xml:space="preserve">Test the library from a user’s perspective by creating an example notebook in </w:t>
-      </w:r>
-      <w:proofErr w:type="spellStart"/>
-      <w:r>
-        <w:rPr>
-          <w:rFonts w:ascii="LMRoman12" w:hAnsi="LMRoman12"/>
-        </w:rPr>
-        <w:t>Jupyter</w:t>
-      </w:r>
-      <w:proofErr w:type="spellEnd"/>
-      <w:r>
-        <w:rPr>
-          <w:rFonts w:ascii="LMRoman12" w:hAnsi="LMRoman12"/>
-        </w:rPr>
-        <w:t xml:space="preserve"> making full use of library functionality. </w:t>
+          <w:rFonts w:ascii="Arial" w:hAnsi="Arial" w:cs="Arial"/>
+        </w:rPr>
+      </w:pPr>
+      <w:r>
+        <w:rPr>
+          <w:rFonts w:ascii="Arial" w:hAnsi="Arial" w:cs="Arial"/>
+        </w:rPr>
+        <w:t xml:space="preserve">Test the library from a user’s perspective by creating an example notebook in Jupyter making full use of library functionality. </w:t>
       </w:r>
     </w:p>
     <w:p>
@@ -1922,12 +1259,12 @@
         <w:ind w:left="360"/>
         <w:jc w:val="both"/>
         <w:rPr>
-          <w:rFonts w:ascii="LMRoman12" w:hAnsi="LMRoman12"/>
-        </w:rPr>
-      </w:pPr>
-      <w:r>
-        <w:rPr>
-          <w:rFonts w:ascii="LMRoman12" w:hAnsi="LMRoman12"/>
+          <w:rFonts w:ascii="Arial" w:hAnsi="Arial" w:cs="Arial"/>
+        </w:rPr>
+      </w:pPr>
+      <w:r>
+        <w:rPr>
+          <w:rFonts w:ascii="Arial" w:hAnsi="Arial" w:cs="Arial"/>
         </w:rPr>
         <w:t xml:space="preserve">Make any final changes to codebase. </w:t>
       </w:r>
@@ -1937,12 +1274,12 @@
         <w:pStyle w:val="NormalWeb"/>
         <w:jc w:val="both"/>
         <w:rPr>
-          <w:rFonts w:ascii="LMRoman12" w:hAnsi="LMRoman12"/>
-        </w:rPr>
-      </w:pPr>
-      <w:r>
-        <w:rPr>
-          <w:rFonts w:ascii="LMRoman12" w:hAnsi="LMRoman12"/>
+          <w:rFonts w:ascii="Arial" w:hAnsi="Arial" w:cs="Arial"/>
+        </w:rPr>
+      </w:pPr>
+      <w:r>
+        <w:rPr>
+          <w:rFonts w:ascii="Arial" w:hAnsi="Arial" w:cs="Arial"/>
           <w:i/>
           <w:iCs/>
         </w:rPr>
@@ -1954,12 +1291,12 @@
         <w:pStyle w:val="NormalWeb"/>
         <w:jc w:val="both"/>
         <w:rPr>
-          <w:rFonts w:ascii="LMRoman12" w:hAnsi="LMRoman12"/>
-        </w:rPr>
-      </w:pPr>
-      <w:r>
-        <w:rPr>
-          <w:rFonts w:ascii="LMRoman12" w:hAnsi="LMRoman12"/>
+          <w:rFonts w:ascii="Arial" w:hAnsi="Arial" w:cs="Arial"/>
+        </w:rPr>
+      </w:pPr>
+      <w:r>
+        <w:rPr>
+          <w:rFonts w:ascii="Arial" w:hAnsi="Arial" w:cs="Arial"/>
         </w:rPr>
         <w:t xml:space="preserve">• Combine all the summaries into one coherent document and write the Independent Research Report. </w:t>
       </w:r>
@@ -1969,12 +1306,12 @@
         <w:pStyle w:val="NormalWeb"/>
         <w:jc w:val="both"/>
         <w:rPr>
-          <w:rFonts w:ascii="LMRoman12" w:hAnsi="LMRoman12"/>
-        </w:rPr>
-      </w:pPr>
-      <w:r>
-        <w:rPr>
-          <w:rFonts w:ascii="LMRoman12" w:hAnsi="LMRoman12"/>
+          <w:rFonts w:ascii="Arial" w:hAnsi="Arial" w:cs="Arial"/>
+        </w:rPr>
+      </w:pPr>
+      <w:r>
+        <w:rPr>
+          <w:rFonts w:ascii="Arial" w:hAnsi="Arial" w:cs="Arial"/>
           <w:b/>
           <w:bCs/>
           <w:sz w:val="34"/>
@@ -1988,12 +1325,12 @@
         <w:pStyle w:val="NormalWeb"/>
         <w:jc w:val="both"/>
         <w:rPr>
-          <w:rFonts w:ascii="LMRoman12" w:hAnsi="LMRoman12"/>
-        </w:rPr>
-      </w:pPr>
-      <w:r>
-        <w:rPr>
-          <w:rFonts w:ascii="LMRoman12" w:hAnsi="LMRoman12"/>
+          <w:rFonts w:ascii="Arial" w:hAnsi="Arial" w:cs="Arial"/>
+        </w:rPr>
+      </w:pPr>
+      <w:r>
+        <w:rPr>
+          <w:rFonts w:ascii="Arial" w:hAnsi="Arial" w:cs="Arial"/>
         </w:rPr>
         <w:t xml:space="preserve">The main risk is being unable to make progress quickly enough before the deadline due to the complexity of the Scala type system and amount of code that has to be written. </w:t>
       </w:r>
@@ -2003,28 +1340,14 @@
         <w:pStyle w:val="NormalWeb"/>
         <w:jc w:val="both"/>
         <w:rPr>
-          <w:rFonts w:ascii="LMRoman12" w:hAnsi="LMRoman12"/>
-        </w:rPr>
-      </w:pPr>
-      <w:r>
-        <w:rPr>
-          <w:rFonts w:ascii="LMRoman12" w:hAnsi="LMRoman12"/>
-        </w:rPr>
-        <w:t xml:space="preserve">To mitigate this </w:t>
-      </w:r>
-      <w:proofErr w:type="gramStart"/>
-      <w:r>
-        <w:rPr>
-          <w:rFonts w:ascii="LMRoman12" w:hAnsi="LMRoman12"/>
-        </w:rPr>
-        <w:t>risk</w:t>
-      </w:r>
-      <w:proofErr w:type="gramEnd"/>
-      <w:r>
-        <w:rPr>
-          <w:rFonts w:ascii="LMRoman12" w:hAnsi="LMRoman12"/>
-        </w:rPr>
-        <w:t xml:space="preserve"> I will create my library incrementally and in a modular manner. This will ensure that even if I run out of time, the library will nonetheless have some basic visualization capabilities. </w:t>
+          <w:rFonts w:ascii="Arial" w:hAnsi="Arial" w:cs="Arial"/>
+        </w:rPr>
+      </w:pPr>
+      <w:r>
+        <w:rPr>
+          <w:rFonts w:ascii="Arial" w:hAnsi="Arial" w:cs="Arial"/>
+        </w:rPr>
+        <w:t xml:space="preserve">To mitigate this risk I will create my library incrementally and in a modular manner. This will ensure that even if I run out of time, the library will nonetheless have some basic visualization capabilities. </w:t>
       </w:r>
     </w:p>
     <w:sectPr>

</xml_diff>

<commit_message>
reworked unit tests to use plotlyjs validate function
</commit_message>
<xml_diff>
--- a/ProjectPlan/misc/project_plan_raw_text.docx
+++ b/ProjectPlan/misc/project_plan_raw_text.docx
@@ -105,21 +105,7 @@
         <w:rPr>
           <w:rFonts w:ascii="Arial" w:hAnsi="Arial" w:cs="Arial"/>
         </w:rPr>
-        <w:t xml:space="preserve">= </w:t>
-      </w:r>
-      <w:proofErr w:type="gramStart"/>
-      <w:r>
-        <w:rPr>
-          <w:rFonts w:ascii="Arial" w:hAnsi="Arial" w:cs="Arial"/>
-        </w:rPr>
-        <w:t>f(</w:t>
-      </w:r>
-      <w:proofErr w:type="gramEnd"/>
-      <w:r>
-        <w:rPr>
-          <w:rFonts w:ascii="Arial" w:hAnsi="Arial" w:cs="Arial"/>
-        </w:rPr>
-        <w:t>t, y</w:t>
+        <w:t>= f(t, y</w:t>
       </w:r>
       <w:r>
         <w:rPr>
@@ -224,64 +210,22 @@
         <w:rPr>
           <w:rFonts w:ascii="Arial" w:hAnsi="Arial" w:cs="Arial"/>
         </w:rPr>
-        <w:t xml:space="preserve"> fields. As a concrete example consider one such field known as Stratigraphy. Stratigraphy is concerned with the processes which lead to the organization of rocks in space and time. Stratigraphic Forward Models (SFM) are forward models which have been used to simulate realistic stratigraphic processes based on a set of reasonable geologic parameter values. These parameters may consist of items such as tectonic movement and erosion (Cross and </w:t>
-      </w:r>
-      <w:proofErr w:type="spellStart"/>
-      <w:r>
-        <w:rPr>
-          <w:rFonts w:ascii="Arial" w:hAnsi="Arial" w:cs="Arial"/>
-        </w:rPr>
-        <w:t>Lessenger</w:t>
-      </w:r>
-      <w:proofErr w:type="spellEnd"/>
-      <w:r>
-        <w:rPr>
-          <w:rFonts w:ascii="Arial" w:hAnsi="Arial" w:cs="Arial"/>
-        </w:rPr>
-        <w:t xml:space="preserve">, 1999). </w:t>
-      </w:r>
-    </w:p>
-    <w:p>
-      <w:pPr>
-        <w:pStyle w:val="NormalWeb"/>
-        <w:jc w:val="both"/>
-        <w:rPr>
-          <w:rFonts w:ascii="Arial" w:hAnsi="Arial" w:cs="Arial"/>
-        </w:rPr>
-      </w:pPr>
-      <w:r>
-        <w:rPr>
-          <w:rFonts w:ascii="Arial" w:hAnsi="Arial" w:cs="Arial"/>
-        </w:rPr>
-        <w:t xml:space="preserve">When studying stratigraphic observational </w:t>
-      </w:r>
-      <w:proofErr w:type="gramStart"/>
-      <w:r>
-        <w:rPr>
-          <w:rFonts w:ascii="Arial" w:hAnsi="Arial" w:cs="Arial"/>
-        </w:rPr>
-        <w:t>data</w:t>
-      </w:r>
-      <w:proofErr w:type="gramEnd"/>
-      <w:r>
-        <w:rPr>
-          <w:rFonts w:ascii="Arial" w:hAnsi="Arial" w:cs="Arial"/>
-        </w:rPr>
-        <w:t xml:space="preserve"> it is often important to understand what set of initial geological conditions may have caused the stratigraphic patterns in the observations. Problems of this type can be generally classified as inverse problems (</w:t>
-      </w:r>
-      <w:proofErr w:type="spellStart"/>
-      <w:r>
-        <w:rPr>
-          <w:rFonts w:ascii="Arial" w:hAnsi="Arial" w:cs="Arial"/>
-        </w:rPr>
-        <w:t>Lerche</w:t>
-      </w:r>
-      <w:proofErr w:type="spellEnd"/>
-      <w:r>
-        <w:rPr>
-          <w:rFonts w:ascii="Arial" w:hAnsi="Arial" w:cs="Arial"/>
-        </w:rPr>
-        <w:t xml:space="preserve">, 2001). SFMs can be used to generate a set of outputs which in turn are compared to observations. Outputs are generated systematically for a range of initial parameter values, and those outputs which are close to the observations within a pre-defined bound are then taken as solutions to this inverse problem. Used in this way SFMs are an integral part of solving inversion problems in stratigraphy. More generally, solving inverse problems in this way can be useful for many other domains ranging from finance to physics. </w:t>
+        <w:t xml:space="preserve"> fields. As a concrete example consider one such field known as Stratigraphy. Stratigraphy is concerned with the processes which lead to the organization of rocks in space and time. Stratigraphic Forward Models (SFM) are forward models which have been used to simulate realistic stratigraphic processes based on a set of reasonable geologic parameter values. These parameters may consist of items such as tectonic movement and erosion (Cross and Lessenger, 1999). </w:t>
+      </w:r>
+    </w:p>
+    <w:p>
+      <w:pPr>
+        <w:pStyle w:val="NormalWeb"/>
+        <w:jc w:val="both"/>
+        <w:rPr>
+          <w:rFonts w:ascii="Arial" w:hAnsi="Arial" w:cs="Arial"/>
+        </w:rPr>
+      </w:pPr>
+      <w:r>
+        <w:rPr>
+          <w:rFonts w:ascii="Arial" w:hAnsi="Arial" w:cs="Arial"/>
+        </w:rPr>
+        <w:t xml:space="preserve">When studying stratigraphic observational data it is often important to understand what set of initial geological conditions may have caused the stratigraphic patterns in the observations. Problems of this type can be generally classified as inverse problems (Lerche, 2001). SFMs can be used to generate a set of outputs which in turn are compared to observations. Outputs are generated systematically for a range of initial parameter values, and those outputs which are close to the observations within a pre-defined bound are then taken as solutions to this inverse problem. Used in this way SFMs are an integral part of solving inversion problems in stratigraphy. More generally, solving inverse problems in this way can be useful for many other domains ranging from finance to physics. </w:t>
       </w:r>
     </w:p>
     <w:p>
@@ -315,23 +259,8 @@
         <w:rPr>
           <w:rFonts w:ascii="Arial" w:hAnsi="Arial" w:cs="Arial"/>
         </w:rPr>
-        <w:t xml:space="preserve">Large forward models are computationally intensive methods which may require generating many outputs to find a satisfactory solution. For </w:t>
-      </w:r>
-      <w:proofErr w:type="gramStart"/>
-      <w:r>
-        <w:rPr>
-          <w:rFonts w:ascii="Arial" w:hAnsi="Arial" w:cs="Arial"/>
-        </w:rPr>
-        <w:t>example</w:t>
-      </w:r>
-      <w:proofErr w:type="gramEnd"/>
-      <w:r>
-        <w:rPr>
-          <w:rFonts w:ascii="Arial" w:hAnsi="Arial" w:cs="Arial"/>
-        </w:rPr>
-        <w:t xml:space="preserve"> in order to solve inverse problems, not only are many outputs generated, but the set of input geological parameters, y</w:t>
-      </w:r>
-      <w:proofErr w:type="spellStart"/>
+        <w:t>Large forward models are computationally intensive methods which may require generating many outputs to find a satisfactory solution. For example in order to solve inverse problems, not only are many outputs generated, but the set of input geological parameters, y</w:t>
+      </w:r>
       <w:r>
         <w:rPr>
           <w:rFonts w:ascii="Arial" w:hAnsi="Arial" w:cs="Arial"/>
@@ -341,7 +270,6 @@
         </w:rPr>
         <w:t>i</w:t>
       </w:r>
-      <w:proofErr w:type="spellEnd"/>
       <w:r>
         <w:rPr>
           <w:rFonts w:ascii="Arial" w:hAnsi="Arial" w:cs="Arial"/>
@@ -355,21 +283,7 @@
         <w:rPr>
           <w:rFonts w:ascii="Arial" w:hAnsi="Arial" w:cs="Arial"/>
         </w:rPr>
-        <w:t>is often also very large too (</w:t>
-      </w:r>
-      <w:proofErr w:type="spellStart"/>
-      <w:r>
-        <w:rPr>
-          <w:rFonts w:ascii="Arial" w:hAnsi="Arial" w:cs="Arial"/>
-        </w:rPr>
-        <w:t>Lerche</w:t>
-      </w:r>
-      <w:proofErr w:type="spellEnd"/>
-      <w:r>
-        <w:rPr>
-          <w:rFonts w:ascii="Arial" w:hAnsi="Arial" w:cs="Arial"/>
-        </w:rPr>
-        <w:t xml:space="preserve">, 2001). </w:t>
+        <w:t xml:space="preserve">is often also very large too (Lerche, 2001). </w:t>
       </w:r>
     </w:p>
     <w:p>
@@ -418,31 +332,7 @@
           <w:lang w:eastAsia="en-GB"/>
         </w:rPr>
         <w:lastRenderedPageBreak/>
-        <w:t>1.3 The Concurrent Library for Numerical Simulations (</w:t>
-      </w:r>
-      <w:proofErr w:type="spellStart"/>
-      <w:r>
-        <w:rPr>
-          <w:rFonts w:ascii="Arial" w:eastAsia="Times New Roman" w:hAnsi="Arial" w:cs="Arial"/>
-          <w:b/>
-          <w:bCs/>
-          <w:sz w:val="28"/>
-          <w:szCs w:val="28"/>
-          <w:lang w:eastAsia="en-GB"/>
-        </w:rPr>
-        <w:t>CoNuS</w:t>
-      </w:r>
-      <w:proofErr w:type="spellEnd"/>
-      <w:r>
-        <w:rPr>
-          <w:rFonts w:ascii="Arial" w:eastAsia="Times New Roman" w:hAnsi="Arial" w:cs="Arial"/>
-          <w:b/>
-          <w:bCs/>
-          <w:sz w:val="28"/>
-          <w:szCs w:val="28"/>
-          <w:lang w:eastAsia="en-GB"/>
-        </w:rPr>
-        <w:t>)</w:t>
+        <w:t>1.3 The Concurrent Library for Numerical Simulations (CoNuS)</w:t>
       </w:r>
     </w:p>
     <w:p>
@@ -454,21 +344,33 @@
           <w:lang w:eastAsia="en-GB"/>
         </w:rPr>
       </w:pPr>
-      <w:proofErr w:type="spellStart"/>
-      <w:r>
-        <w:rPr>
-          <w:rFonts w:ascii="Arial" w:eastAsia="Times New Roman" w:hAnsi="Arial" w:cs="Arial"/>
-          <w:lang w:eastAsia="en-GB"/>
-        </w:rPr>
-        <w:t>CoNuS</w:t>
-      </w:r>
-      <w:proofErr w:type="spellEnd"/>
-      <w:r>
-        <w:rPr>
-          <w:rFonts w:ascii="Arial" w:eastAsia="Times New Roman" w:hAnsi="Arial" w:cs="Arial"/>
-          <w:lang w:eastAsia="en-GB"/>
-        </w:rPr>
-        <w:t xml:space="preserve"> is an experimental open-source library developed by Professor Cedric John from the Carbonate Research Group at Imperial College London. The library is written in the Scala programming language and has two general aims: </w:t>
+      <w:r>
+        <w:rPr>
+          <w:rFonts w:ascii="Arial" w:eastAsia="Times New Roman" w:hAnsi="Arial" w:cs="Arial"/>
+          <w:lang w:eastAsia="en-GB"/>
+        </w:rPr>
+        <w:t>CoNuS is an experimental open-source library developed by Professor Cedric John from the Carbonate Research Group at Imperial College London. The library is written in the Scala programming language and has two general aims</w:t>
+      </w:r>
+      <w:r>
+        <w:rPr>
+          <w:rFonts w:ascii="Arial" w:eastAsia="Times New Roman" w:hAnsi="Arial" w:cs="Arial"/>
+          <w:lang w:eastAsia="en-GB"/>
+        </w:rPr>
+        <w:t xml:space="preserve"> </w:t>
+      </w:r>
+      <w:r>
+        <w:rPr>
+          <w:rFonts w:ascii="Arial" w:eastAsia="Times New Roman" w:hAnsi="Arial" w:cs="Arial"/>
+          <w:lang w:eastAsia="en-GB"/>
+        </w:rPr>
+        <w:t>in response of the challenges discussed in the previous section</w:t>
+      </w:r>
+      <w:r>
+        <w:rPr>
+          <w:rFonts w:ascii="Arial" w:eastAsia="Times New Roman" w:hAnsi="Arial" w:cs="Arial"/>
+          <w:lang w:eastAsia="en-GB"/>
+        </w:rPr>
+        <w:t xml:space="preserve">: </w:t>
       </w:r>
     </w:p>
     <w:p>
@@ -564,23 +466,7 @@
           <w:rFonts w:ascii="Arial" w:eastAsia="Times New Roman" w:hAnsi="Arial" w:cs="Arial"/>
           <w:lang w:eastAsia="en-GB"/>
         </w:rPr>
-        <w:t xml:space="preserve">Conventional forward models generally require users to define a grid of variables, some type of mathematical equation that defines how variables evolve with time, and a loop to actually carry out calculations. </w:t>
-      </w:r>
-      <w:proofErr w:type="spellStart"/>
-      <w:r>
-        <w:rPr>
-          <w:rFonts w:ascii="Arial" w:eastAsia="Times New Roman" w:hAnsi="Arial" w:cs="Arial"/>
-          <w:lang w:eastAsia="en-GB"/>
-        </w:rPr>
-        <w:t>CoNuS</w:t>
-      </w:r>
-      <w:proofErr w:type="spellEnd"/>
-      <w:r>
-        <w:rPr>
-          <w:rFonts w:ascii="Arial" w:eastAsia="Times New Roman" w:hAnsi="Arial" w:cs="Arial"/>
-          <w:lang w:eastAsia="en-GB"/>
-        </w:rPr>
-        <w:t xml:space="preserve"> abstracts away these common mechanics of forward models so that users from any discipline, regardless of their programming experience, can compose models by focusing on the mathematical basis for how variables evolve. Users essentially define equation (1) and run the model. </w:t>
+        <w:t xml:space="preserve">Conventional forward models generally require users to define a grid of variables, some type of mathematical equation that defines how variables evolve with time, and a loop to actually carry out calculations. CoNuS abstracts away these common mechanics of forward models so that users from any discipline, regardless of their programming experience, can compose models by focusing on the mathematical basis for how variables evolve. Users essentially define equation (1) and run the model. </w:t>
       </w:r>
     </w:p>
     <w:p>
@@ -611,37 +497,12 @@
           <w:lang w:eastAsia="en-GB"/>
         </w:rPr>
       </w:pPr>
-      <w:proofErr w:type="spellStart"/>
-      <w:r>
-        <w:rPr>
-          <w:rFonts w:ascii="Arial" w:eastAsia="Times New Roman" w:hAnsi="Arial" w:cs="Arial"/>
-          <w:lang w:eastAsia="en-GB"/>
-        </w:rPr>
-        <w:t>CoNuS</w:t>
-      </w:r>
-      <w:proofErr w:type="spellEnd"/>
-      <w:r>
-        <w:rPr>
-          <w:rFonts w:ascii="Arial" w:eastAsia="Times New Roman" w:hAnsi="Arial" w:cs="Arial"/>
-          <w:lang w:eastAsia="en-GB"/>
-        </w:rPr>
-        <w:t xml:space="preserve"> leverages the Scala programming language and functional programming techniques to enhance performance and program correctness. Functional programming techniques are excellent at creating data recursion schemes that can exploit concurrency and parallelism; an example is Google’s famous MapReduce algorithm which processes large datasets in parallel (La ̈</w:t>
-      </w:r>
-      <w:proofErr w:type="spellStart"/>
-      <w:r>
-        <w:rPr>
-          <w:rFonts w:ascii="Arial" w:eastAsia="Times New Roman" w:hAnsi="Arial" w:cs="Arial"/>
-          <w:lang w:eastAsia="en-GB"/>
-        </w:rPr>
-        <w:t>mmel</w:t>
-      </w:r>
-      <w:proofErr w:type="spellEnd"/>
-      <w:r>
-        <w:rPr>
-          <w:rFonts w:ascii="Arial" w:eastAsia="Times New Roman" w:hAnsi="Arial" w:cs="Arial"/>
-          <w:lang w:eastAsia="en-GB"/>
-        </w:rPr>
-        <w:t xml:space="preserve">, 2008). </w:t>
+      <w:r>
+        <w:rPr>
+          <w:rFonts w:ascii="Arial" w:eastAsia="Times New Roman" w:hAnsi="Arial" w:cs="Arial"/>
+          <w:lang w:eastAsia="en-GB"/>
+        </w:rPr>
+        <w:t xml:space="preserve">CoNuS leverages the Scala programming language and functional programming techniques to enhance performance and program correctness. Functional programming techniques are excellent at creating data recursion schemes that can exploit concurrency and parallelism; an example is Google’s famous MapReduce algorithm which processes large datasets in parallel (La ̈mmel, 2008). </w:t>
       </w:r>
     </w:p>
     <w:p>
@@ -658,23 +519,7 @@
           <w:rFonts w:ascii="Arial" w:eastAsia="Times New Roman" w:hAnsi="Arial" w:cs="Arial"/>
           <w:lang w:eastAsia="en-GB"/>
         </w:rPr>
-        <w:t xml:space="preserve">Since it is written in Scala, </w:t>
-      </w:r>
-      <w:proofErr w:type="spellStart"/>
-      <w:r>
-        <w:rPr>
-          <w:rFonts w:ascii="Arial" w:eastAsia="Times New Roman" w:hAnsi="Arial" w:cs="Arial"/>
-          <w:lang w:eastAsia="en-GB"/>
-        </w:rPr>
-        <w:t>CoNuS</w:t>
-      </w:r>
-      <w:proofErr w:type="spellEnd"/>
-      <w:r>
-        <w:rPr>
-          <w:rFonts w:ascii="Arial" w:eastAsia="Times New Roman" w:hAnsi="Arial" w:cs="Arial"/>
-          <w:lang w:eastAsia="en-GB"/>
-        </w:rPr>
-        <w:t xml:space="preserve"> benefits from several language features that make writing concurrent code easier. Scala is a statically typed, compiled language that tar- gets the Java Virtual Machine (JVM) (</w:t>
+        <w:t>Since it is written in Scala, CoNuS benefits from several language features that make writing concurrent code easier. Scala is a statically typed, compiled language that tar- gets the Java Virtual Machine (JVM) (</w:t>
       </w:r>
       <w:r>
         <w:rPr>
@@ -690,23 +535,7 @@
           <w:rFonts w:ascii="Arial" w:eastAsia="Times New Roman" w:hAnsi="Arial" w:cs="Arial"/>
           <w:lang w:eastAsia="en-GB"/>
         </w:rPr>
-        <w:t>, n.d.). A strong type system can be very useful in designing software as it allows a programmer to discover variants and trigger generalizations that simplify design (L ̈</w:t>
-      </w:r>
-      <w:proofErr w:type="spellStart"/>
-      <w:r>
-        <w:rPr>
-          <w:rFonts w:ascii="Arial" w:eastAsia="Times New Roman" w:hAnsi="Arial" w:cs="Arial"/>
-          <w:lang w:eastAsia="en-GB"/>
-        </w:rPr>
-        <w:t>ammel</w:t>
-      </w:r>
-      <w:proofErr w:type="spellEnd"/>
-      <w:r>
-        <w:rPr>
-          <w:rFonts w:ascii="Arial" w:eastAsia="Times New Roman" w:hAnsi="Arial" w:cs="Arial"/>
-          <w:lang w:eastAsia="en-GB"/>
-        </w:rPr>
-        <w:t xml:space="preserve">, 2008). </w:t>
+        <w:t xml:space="preserve">, n.d.). A strong type system can be very useful in designing software as it allows a programmer to discover variants and trigger generalizations that simplify design (L ̈ammel, 2008). </w:t>
       </w:r>
     </w:p>
     <w:p>
@@ -723,89 +552,8 @@
           <w:rFonts w:ascii="Arial" w:eastAsia="Times New Roman" w:hAnsi="Arial" w:cs="Arial"/>
           <w:lang w:eastAsia="en-GB"/>
         </w:rPr>
-        <w:t xml:space="preserve">Scala also combines both object-orientated and functional programming concepts to </w:t>
-      </w:r>
-      <w:proofErr w:type="spellStart"/>
-      <w:r>
-        <w:rPr>
-          <w:rFonts w:ascii="Arial" w:eastAsia="Times New Roman" w:hAnsi="Arial" w:cs="Arial"/>
-          <w:lang w:eastAsia="en-GB"/>
-        </w:rPr>
-        <w:t>cre</w:t>
-      </w:r>
-      <w:proofErr w:type="spellEnd"/>
-      <w:r>
-        <w:rPr>
-          <w:rFonts w:ascii="Arial" w:eastAsia="Times New Roman" w:hAnsi="Arial" w:cs="Arial"/>
-          <w:lang w:eastAsia="en-GB"/>
-        </w:rPr>
-        <w:t xml:space="preserve">- ate highly expressive programs that can support many levels of abstraction over the underlying computation. One such abstraction is the Scala actor model which allows concurrent code to be written ergonomically in a type-safe manner. The actor model was introduced to deal with the JVMs shared-memory thread model, which </w:t>
-      </w:r>
-      <w:proofErr w:type="spellStart"/>
-      <w:r>
-        <w:rPr>
-          <w:rFonts w:ascii="Arial" w:eastAsia="Times New Roman" w:hAnsi="Arial" w:cs="Arial"/>
-          <w:lang w:eastAsia="en-GB"/>
-        </w:rPr>
-        <w:t>suered</w:t>
-      </w:r>
-      <w:proofErr w:type="spellEnd"/>
-      <w:r>
-        <w:rPr>
-          <w:rFonts w:ascii="Arial" w:eastAsia="Times New Roman" w:hAnsi="Arial" w:cs="Arial"/>
-          <w:lang w:eastAsia="en-GB"/>
-        </w:rPr>
-        <w:t xml:space="preserve"> from high memory consumption and context switching costs (Haller and </w:t>
-      </w:r>
-      <w:proofErr w:type="spellStart"/>
-      <w:r>
-        <w:rPr>
-          <w:rFonts w:ascii="Arial" w:eastAsia="Times New Roman" w:hAnsi="Arial" w:cs="Arial"/>
-          <w:lang w:eastAsia="en-GB"/>
-        </w:rPr>
-        <w:t>Odersky</w:t>
-      </w:r>
-      <w:proofErr w:type="spellEnd"/>
-      <w:r>
-        <w:rPr>
-          <w:rFonts w:ascii="Arial" w:eastAsia="Times New Roman" w:hAnsi="Arial" w:cs="Arial"/>
-          <w:lang w:eastAsia="en-GB"/>
-        </w:rPr>
-        <w:t xml:space="preserve">, 2009). The Scala </w:t>
-      </w:r>
-      <w:proofErr w:type="gramStart"/>
-      <w:r>
-        <w:rPr>
-          <w:rFonts w:ascii="Arial" w:eastAsia="Times New Roman" w:hAnsi="Arial" w:cs="Arial"/>
-          <w:lang w:eastAsia="en-GB"/>
-        </w:rPr>
-        <w:t>actors</w:t>
-      </w:r>
-      <w:proofErr w:type="gramEnd"/>
-      <w:r>
-        <w:rPr>
-          <w:rFonts w:ascii="Arial" w:eastAsia="Times New Roman" w:hAnsi="Arial" w:cs="Arial"/>
-          <w:lang w:eastAsia="en-GB"/>
-        </w:rPr>
-        <w:t xml:space="preserve"> library has since been deprecated and replaced by the </w:t>
-      </w:r>
-      <w:proofErr w:type="spellStart"/>
-      <w:r>
-        <w:rPr>
-          <w:rFonts w:ascii="Arial" w:eastAsia="Times New Roman" w:hAnsi="Arial" w:cs="Arial"/>
-          <w:lang w:eastAsia="en-GB"/>
-        </w:rPr>
-        <w:t>Akka</w:t>
-      </w:r>
-      <w:proofErr w:type="spellEnd"/>
-      <w:r>
-        <w:rPr>
-          <w:rFonts w:ascii="Arial" w:eastAsia="Times New Roman" w:hAnsi="Arial" w:cs="Arial"/>
-          <w:lang w:eastAsia="en-GB"/>
-        </w:rPr>
-        <w:t xml:space="preserve"> library, which is built on the same concept and allows code to be run on clusters (</w:t>
-      </w:r>
-      <w:proofErr w:type="spellStart"/>
+        <w:t>Scala also combines both object-orientated and functional programming concepts to cre- ate highly expressive programs that can support many levels of abstraction over the underlying computation. One such abstraction is the Scala actor model which allows concurrent code to be written ergonomically in a type-safe manner. The actor model was introduced to deal with the JVMs shared-memory thread model, which suered from high memory consumption and context switching costs (Haller and Odersky, 2009). The Scala actors library has since been deprecated and replaced by the Akka library, which is built on the same concept and allows code to be run on clusters (</w:t>
+      </w:r>
       <w:r>
         <w:rPr>
           <w:rFonts w:ascii="Arial" w:eastAsia="Times New Roman" w:hAnsi="Arial" w:cs="Arial"/>
@@ -815,29 +563,12 @@
         </w:rPr>
         <w:t>Akka</w:t>
       </w:r>
-      <w:proofErr w:type="spellEnd"/>
-      <w:r>
-        <w:rPr>
-          <w:rFonts w:ascii="Arial" w:eastAsia="Times New Roman" w:hAnsi="Arial" w:cs="Arial"/>
-          <w:lang w:eastAsia="en-GB"/>
-        </w:rPr>
-        <w:t xml:space="preserve">, n.d.). Making use of actors on clusters is on the roadmap for the </w:t>
-      </w:r>
-      <w:proofErr w:type="spellStart"/>
-      <w:r>
-        <w:rPr>
-          <w:rFonts w:ascii="Arial" w:eastAsia="Times New Roman" w:hAnsi="Arial" w:cs="Arial"/>
-          <w:lang w:eastAsia="en-GB"/>
-        </w:rPr>
-        <w:t>CoNuS</w:t>
-      </w:r>
-      <w:proofErr w:type="spellEnd"/>
-      <w:r>
-        <w:rPr>
-          <w:rFonts w:ascii="Arial" w:eastAsia="Times New Roman" w:hAnsi="Arial" w:cs="Arial"/>
-          <w:lang w:eastAsia="en-GB"/>
-        </w:rPr>
-        <w:t xml:space="preserve"> library. </w:t>
+      <w:r>
+        <w:rPr>
+          <w:rFonts w:ascii="Arial" w:eastAsia="Times New Roman" w:hAnsi="Arial" w:cs="Arial"/>
+          <w:lang w:eastAsia="en-GB"/>
+        </w:rPr>
+        <w:t xml:space="preserve">, n.d.). Making use of actors on clusters is on the roadmap for the CoNuS library. </w:t>
       </w:r>
     </w:p>
     <w:p>
@@ -876,23 +607,7 @@
           <w:lang w:eastAsia="en-GB"/>
         </w:rPr>
         <w:lastRenderedPageBreak/>
-        <w:t xml:space="preserve">As </w:t>
-      </w:r>
-      <w:proofErr w:type="spellStart"/>
-      <w:r>
-        <w:rPr>
-          <w:rFonts w:ascii="Arial" w:eastAsia="Times New Roman" w:hAnsi="Arial" w:cs="Arial"/>
-          <w:lang w:eastAsia="en-GB"/>
-        </w:rPr>
-        <w:t>CoNuS</w:t>
-      </w:r>
-      <w:proofErr w:type="spellEnd"/>
-      <w:r>
-        <w:rPr>
-          <w:rFonts w:ascii="Arial" w:eastAsia="Times New Roman" w:hAnsi="Arial" w:cs="Arial"/>
-          <w:lang w:eastAsia="en-GB"/>
-        </w:rPr>
-        <w:t xml:space="preserve"> is experimental, it currently lacks an integrated visualization library. The aim of this independent research project will be to design and build a visualization library with the following outcomes: </w:t>
+        <w:t xml:space="preserve">As CoNuS is experimental, it currently lacks an integrated visualization library. The aim of this independent research project will be to design and build a visualization library with the following outcomes: </w:t>
       </w:r>
     </w:p>
     <w:p>
@@ -944,21 +659,7 @@
         <w:rPr>
           <w:rFonts w:ascii="Arial" w:hAnsi="Arial" w:cs="Arial"/>
         </w:rPr>
-        <w:t xml:space="preserve">Allow </w:t>
-      </w:r>
-      <w:proofErr w:type="spellStart"/>
-      <w:r>
-        <w:rPr>
-          <w:rFonts w:ascii="Arial" w:hAnsi="Arial" w:cs="Arial"/>
-        </w:rPr>
-        <w:t>CoNuS</w:t>
-      </w:r>
-      <w:proofErr w:type="spellEnd"/>
-      <w:r>
-        <w:rPr>
-          <w:rFonts w:ascii="Arial" w:hAnsi="Arial" w:cs="Arial"/>
-        </w:rPr>
-        <w:t xml:space="preserve"> forward models to be visualized easily. </w:t>
+        <w:t xml:space="preserve">Allow CoNuS forward models to be visualized easily. </w:t>
       </w:r>
     </w:p>
     <w:p>
@@ -996,21 +697,7 @@
         <w:rPr>
           <w:rFonts w:ascii="Arial" w:hAnsi="Arial" w:cs="Arial"/>
         </w:rPr>
-        <w:t xml:space="preserve">Integrate the library to run seamlessly with </w:t>
-      </w:r>
-      <w:proofErr w:type="spellStart"/>
-      <w:r>
-        <w:rPr>
-          <w:rFonts w:ascii="Arial" w:hAnsi="Arial" w:cs="Arial"/>
-        </w:rPr>
-        <w:t>Jupyter</w:t>
-      </w:r>
-      <w:proofErr w:type="spellEnd"/>
-      <w:r>
-        <w:rPr>
-          <w:rFonts w:ascii="Arial" w:hAnsi="Arial" w:cs="Arial"/>
-        </w:rPr>
-        <w:t xml:space="preserve"> notebooks in addition to running on the JVM. </w:t>
+        <w:t xml:space="preserve">Integrate the library to run seamlessly with Jupyter notebooks in addition to running on the JVM. </w:t>
       </w:r>
     </w:p>
     <w:p>
@@ -1110,23 +797,13 @@
           <w:rFonts w:ascii="Arial" w:hAnsi="Arial" w:cs="Arial"/>
         </w:rPr>
       </w:pPr>
-      <w:proofErr w:type="spellStart"/>
       <w:r>
         <w:rPr>
           <w:rFonts w:ascii="Arial" w:hAnsi="Arial" w:cs="Arial"/>
           <w:i/>
           <w:iCs/>
         </w:rPr>
-        <w:t>i</w:t>
-      </w:r>
-      <w:proofErr w:type="spellEnd"/>
-      <w:r>
-        <w:rPr>
-          <w:rFonts w:ascii="Arial" w:hAnsi="Arial" w:cs="Arial"/>
-          <w:i/>
-          <w:iCs/>
-        </w:rPr>
-        <w:t xml:space="preserve">. Literature Review </w:t>
+        <w:t xml:space="preserve">i. Literature Review </w:t>
       </w:r>
     </w:p>
     <w:p>
@@ -1164,21 +841,7 @@
         <w:rPr>
           <w:rFonts w:ascii="Arial" w:hAnsi="Arial" w:cs="Arial"/>
         </w:rPr>
-        <w:t xml:space="preserve">I have completed the literature review on forward modelling, understand why the </w:t>
-      </w:r>
-      <w:proofErr w:type="spellStart"/>
-      <w:r>
-        <w:rPr>
-          <w:rFonts w:ascii="Arial" w:hAnsi="Arial" w:cs="Arial"/>
-        </w:rPr>
-        <w:t>CoNuS</w:t>
-      </w:r>
-      <w:proofErr w:type="spellEnd"/>
-      <w:r>
-        <w:rPr>
-          <w:rFonts w:ascii="Arial" w:hAnsi="Arial" w:cs="Arial"/>
-        </w:rPr>
-        <w:t xml:space="preserve"> library exists, and why there is the need to develop a visualization library for the JVM and that integrates with it. I will continue to review literature on data visualization and functional programming. </w:t>
+        <w:t xml:space="preserve">I have completed the literature review on forward modelling, understand why the CoNuS library exists, and why there is the need to develop a visualization library for the JVM and that integrates with it. I will continue to review literature on data visualization and functional programming. </w:t>
       </w:r>
     </w:p>
     <w:p>
@@ -1210,35 +873,7 @@
         <w:rPr>
           <w:rFonts w:ascii="Arial" w:hAnsi="Arial" w:cs="Arial"/>
         </w:rPr>
-        <w:t xml:space="preserve">• I have reviewed existing visualization libraries for Scala and the JVM. I have concluded that </w:t>
-      </w:r>
-      <w:proofErr w:type="spellStart"/>
-      <w:r>
-        <w:rPr>
-          <w:rFonts w:ascii="Arial" w:hAnsi="Arial" w:cs="Arial"/>
-        </w:rPr>
-        <w:t>non of</w:t>
-      </w:r>
-      <w:proofErr w:type="spellEnd"/>
-      <w:r>
-        <w:rPr>
-          <w:rFonts w:ascii="Arial" w:hAnsi="Arial" w:cs="Arial"/>
-        </w:rPr>
-        <w:t xml:space="preserve"> the existing options meet the requirements for this project. As a consequence of this review, I have decided to build the library from scratch leveraging open source libraries such as </w:t>
-      </w:r>
-      <w:proofErr w:type="spellStart"/>
-      <w:r>
-        <w:rPr>
-          <w:rFonts w:ascii="Arial" w:hAnsi="Arial" w:cs="Arial"/>
-        </w:rPr>
-        <w:t>Plotlyjs</w:t>
-      </w:r>
-      <w:proofErr w:type="spellEnd"/>
-      <w:r>
-        <w:rPr>
-          <w:rFonts w:ascii="Arial" w:hAnsi="Arial" w:cs="Arial"/>
-        </w:rPr>
-        <w:t xml:space="preserve">. </w:t>
+        <w:t xml:space="preserve">• I have reviewed existing visualization libraries for Scala and the JVM. I have concluded that non of the existing options meet the requirements for this project. As a consequence of this review, I have decided to build the library from scratch leveraging open source libraries such as Plotlyjs. </w:t>
       </w:r>
     </w:p>
     <w:p>
@@ -1363,23 +998,13 @@
           <w:rFonts w:ascii="Arial" w:hAnsi="Arial" w:cs="Arial"/>
         </w:rPr>
       </w:pPr>
-      <w:proofErr w:type="spellStart"/>
       <w:r>
         <w:rPr>
           <w:rFonts w:ascii="Arial" w:hAnsi="Arial" w:cs="Arial"/>
           <w:i/>
           <w:iCs/>
         </w:rPr>
-        <w:t>i</w:t>
-      </w:r>
-      <w:proofErr w:type="spellEnd"/>
-      <w:r>
-        <w:rPr>
-          <w:rFonts w:ascii="Arial" w:hAnsi="Arial" w:cs="Arial"/>
-          <w:i/>
-          <w:iCs/>
-        </w:rPr>
-        <w:t xml:space="preserve">. Design Advanced Components of Library </w:t>
+        <w:t xml:space="preserve">i. Design Advanced Components of Library </w:t>
       </w:r>
     </w:p>
     <w:p>
@@ -1584,23 +1209,13 @@
           <w:rFonts w:ascii="Arial" w:hAnsi="Arial" w:cs="Arial"/>
         </w:rPr>
       </w:pPr>
-      <w:proofErr w:type="spellStart"/>
       <w:r>
         <w:rPr>
           <w:rFonts w:ascii="Arial" w:hAnsi="Arial" w:cs="Arial"/>
           <w:i/>
           <w:iCs/>
         </w:rPr>
-        <w:t>i</w:t>
-      </w:r>
-      <w:proofErr w:type="spellEnd"/>
-      <w:r>
-        <w:rPr>
-          <w:rFonts w:ascii="Arial" w:hAnsi="Arial" w:cs="Arial"/>
-          <w:i/>
-          <w:iCs/>
-        </w:rPr>
-        <w:t xml:space="preserve">. Test Library </w:t>
+        <w:t xml:space="preserve">i. Test Library </w:t>
       </w:r>
     </w:p>
     <w:p>
@@ -1648,21 +1263,7 @@
         <w:rPr>
           <w:rFonts w:ascii="Arial" w:hAnsi="Arial" w:cs="Arial"/>
         </w:rPr>
-        <w:t xml:space="preserve">Test the library from a user’s perspective by creating an example notebook in </w:t>
-      </w:r>
-      <w:proofErr w:type="spellStart"/>
-      <w:r>
-        <w:rPr>
-          <w:rFonts w:ascii="Arial" w:hAnsi="Arial" w:cs="Arial"/>
-        </w:rPr>
-        <w:t>Jupyter</w:t>
-      </w:r>
-      <w:proofErr w:type="spellEnd"/>
-      <w:r>
-        <w:rPr>
-          <w:rFonts w:ascii="Arial" w:hAnsi="Arial" w:cs="Arial"/>
-        </w:rPr>
-        <w:t xml:space="preserve"> making full use of library functionality. </w:t>
+        <w:t xml:space="preserve">Test the library from a user’s perspective by creating an example notebook in Jupyter making full use of library functionality. </w:t>
       </w:r>
     </w:p>
     <w:p>
@@ -1795,21 +1396,7 @@
           <w:rFonts w:ascii="Arial" w:hAnsi="Arial" w:cs="Arial"/>
         </w:rPr>
         <w:lastRenderedPageBreak/>
-        <w:t xml:space="preserve">To mitigate this </w:t>
-      </w:r>
-      <w:proofErr w:type="gramStart"/>
-      <w:r>
-        <w:rPr>
-          <w:rFonts w:ascii="Arial" w:hAnsi="Arial" w:cs="Arial"/>
-        </w:rPr>
-        <w:t>risk</w:t>
-      </w:r>
-      <w:proofErr w:type="gramEnd"/>
-      <w:r>
-        <w:rPr>
-          <w:rFonts w:ascii="Arial" w:hAnsi="Arial" w:cs="Arial"/>
-        </w:rPr>
-        <w:t xml:space="preserve"> I will create my library incrementally and in a modular manner. This will ensure that even if I run out of time, the library will nonetheless have some basic visualization capabilities. </w:t>
+        <w:t xml:space="preserve">To mitigate this risk I will create my library incrementally and in a modular manner. This will ensure that even if I run out of time, the library will nonetheless have some basic visualization capabilities. </w:t>
       </w:r>
     </w:p>
     <w:sectPr>
@@ -3181,6 +2768,7 @@
   <w:style w:type="character" w:default="1" w:styleId="DefaultParagraphFont">
     <w:name w:val="Default Paragraph Font"/>
     <w:uiPriority w:val="1"/>
+    <w:semiHidden/>
     <w:unhideWhenUsed/>
   </w:style>
   <w:style w:type="table" w:default="1" w:styleId="TableNormal">

</xml_diff>